<commit_message>
add token part into the system admin user guide
</commit_message>
<xml_diff>
--- a/Manuals/2.12.1/BEXIS2121_SystemAdmin_UserGuide.docx
+++ b/Manuals/2.12.1/BEXIS2121_SystemAdmin_UserGuide.docx
@@ -1,6 +1,6 @@
 
 <file path=word/document.xml><?xml version="1.0" encoding="utf-8"?>
-<w:document xmlns:wpc="http://schemas.microsoft.com/office/word/2010/wordprocessingCanvas" xmlns:mc="http://schemas.openxmlformats.org/markup-compatibility/2006" xmlns:o="urn:schemas-microsoft-com:office:office" xmlns:r="http://schemas.openxmlformats.org/officeDocument/2006/relationships" xmlns:m="http://schemas.openxmlformats.org/officeDocument/2006/math" xmlns:v="urn:schemas-microsoft-com:vml" xmlns:wp14="http://schemas.microsoft.com/office/word/2010/wordprocessingDrawing" xmlns:wp="http://schemas.openxmlformats.org/drawingml/2006/wordprocessingDrawing" xmlns:w10="urn:schemas-microsoft-com:office:word" xmlns:w="http://schemas.openxmlformats.org/wordprocessingml/2006/main" xmlns:w14="http://schemas.microsoft.com/office/word/2010/wordml" xmlns:wpg="http://schemas.microsoft.com/office/word/2010/wordprocessingGroup" xmlns:wpi="http://schemas.microsoft.com/office/word/2010/wordprocessingInk" xmlns:wne="http://schemas.microsoft.com/office/word/2006/wordml" xmlns:wps="http://schemas.microsoft.com/office/word/2010/wordprocessingShape" mc:Ignorable="w14 wp14">
+<w:document xmlns:wpc="http://schemas.microsoft.com/office/word/2010/wordprocessingCanvas" xmlns:cx="http://schemas.microsoft.com/office/drawing/2014/chartex" xmlns:cx1="http://schemas.microsoft.com/office/drawing/2015/9/8/chartex" xmlns:mc="http://schemas.openxmlformats.org/markup-compatibility/2006" xmlns:o="urn:schemas-microsoft-com:office:office" xmlns:r="http://schemas.openxmlformats.org/officeDocument/2006/relationships" xmlns:m="http://schemas.openxmlformats.org/officeDocument/2006/math" xmlns:v="urn:schemas-microsoft-com:vml" xmlns:wp14="http://schemas.microsoft.com/office/word/2010/wordprocessingDrawing" xmlns:wp="http://schemas.openxmlformats.org/drawingml/2006/wordprocessingDrawing" xmlns:w10="urn:schemas-microsoft-com:office:word" xmlns:w="http://schemas.openxmlformats.org/wordprocessingml/2006/main" xmlns:w14="http://schemas.microsoft.com/office/word/2010/wordml" xmlns:w15="http://schemas.microsoft.com/office/word/2012/wordml" xmlns:w16se="http://schemas.microsoft.com/office/word/2015/wordml/symex" xmlns:wpg="http://schemas.microsoft.com/office/word/2010/wordprocessingGroup" xmlns:wpi="http://schemas.microsoft.com/office/word/2010/wordprocessingInk" xmlns:wne="http://schemas.microsoft.com/office/word/2006/wordml" xmlns:wps="http://schemas.microsoft.com/office/word/2010/wordprocessingShape" mc:Ignorable="w14 w15 w16se wp14">
   <w:body>
     <w:p>
       <w:pPr>
@@ -79,8 +79,6 @@
         </w:rPr>
         <w:t>User Guide</w:t>
       </w:r>
-      <w:bookmarkStart w:id="0" w:name="_GoBack"/>
-      <w:bookmarkEnd w:id="0"/>
     </w:p>
     <w:p>
       <w:pPr>
@@ -301,19 +299,51 @@
           <w:i w:val="0"/>
           <w:lang w:val="en-US"/>
         </w:rPr>
-        <w:t xml:space="preserve">Sven Thiel, Roman </w:t>
-      </w:r>
-      <w:proofErr w:type="spellStart"/>
-      <w:r>
+        <w:t>Sven Thiel, Roman Gerlach, Nafiseh Navabpour</w:t>
+      </w:r>
+    </w:p>
+    <w:p>
+      <w:pPr>
+        <w:pStyle w:val="NoSpacing"/>
+        <w:jc w:val="both"/>
+        <w:rPr>
+          <w:rStyle w:val="IntenseEmphasis"/>
+          <w:rFonts w:cs="Arial"/>
+          <w:lang w:val="en-US"/>
+        </w:rPr>
+      </w:pPr>
+    </w:p>
+    <w:p>
+      <w:pPr>
+        <w:pStyle w:val="NoSpacing"/>
+        <w:jc w:val="both"/>
+        <w:rPr>
+          <w:rStyle w:val="IntenseEmphasis"/>
+          <w:rFonts w:cs="Arial"/>
+          <w:lang w:val="en-US"/>
+        </w:rPr>
+      </w:pPr>
+      <w:r>
+        <w:rPr>
+          <w:rStyle w:val="IntenseEmphasis"/>
+          <w:rFonts w:cs="Arial"/>
+          <w:lang w:val="en-US"/>
+        </w:rPr>
+        <w:t>Contact</w:t>
+      </w:r>
+    </w:p>
+    <w:p>
+      <w:pPr>
+        <w:pStyle w:val="NoSpacing"/>
+        <w:ind w:left="708"/>
+        <w:jc w:val="both"/>
         <w:rPr>
           <w:rStyle w:val="SubtleEmphasis"/>
           <w:rFonts w:cs="Arial"/>
           <w:i w:val="0"/>
           <w:lang w:val="en-US"/>
         </w:rPr>
-        <w:t>Gerlach</w:t>
-      </w:r>
-      <w:proofErr w:type="spellEnd"/>
+      </w:pPr>
       <w:r>
         <w:rPr>
           <w:rStyle w:val="SubtleEmphasis"/>
@@ -321,9 +351,8 @@
           <w:i w:val="0"/>
           <w:lang w:val="en-US"/>
         </w:rPr>
-        <w:t xml:space="preserve">, </w:t>
-      </w:r>
-      <w:proofErr w:type="spellStart"/>
+        <w:t>Website:</w:t>
+      </w:r>
       <w:r>
         <w:rPr>
           <w:rStyle w:val="SubtleEmphasis"/>
@@ -331,9 +360,18 @@
           <w:i w:val="0"/>
           <w:lang w:val="en-US"/>
         </w:rPr>
-        <w:t>Nafiseh</w:t>
-      </w:r>
-      <w:proofErr w:type="spellEnd"/>
+        <w:tab/>
+      </w:r>
+      <w:hyperlink r:id="rId7" w:history="1">
+        <w:r>
+          <w:rPr>
+            <w:rStyle w:val="Hyperlink"/>
+            <w:rFonts w:cs="Arial"/>
+            <w:lang w:val="en-US"/>
+          </w:rPr>
+          <w:t>http://bexis2.uni-jena.de</w:t>
+        </w:r>
+      </w:hyperlink>
       <w:r>
         <w:rPr>
           <w:rStyle w:val="SubtleEmphasis"/>
@@ -341,9 +379,156 @@
           <w:i w:val="0"/>
           <w:lang w:val="en-US"/>
         </w:rPr>
+        <w:tab/>
+      </w:r>
+    </w:p>
+    <w:p>
+      <w:pPr>
+        <w:pStyle w:val="NoSpacing"/>
+        <w:ind w:left="708"/>
+        <w:jc w:val="both"/>
+        <w:rPr>
+          <w:rStyle w:val="SubtleEmphasis"/>
+          <w:rFonts w:cs="Arial"/>
+          <w:i w:val="0"/>
+          <w:lang w:val="fr-FR"/>
+        </w:rPr>
+      </w:pPr>
+      <w:r>
+        <w:rPr>
+          <w:rStyle w:val="SubtleEmphasis"/>
+          <w:rFonts w:cs="Arial"/>
+          <w:i w:val="0"/>
+          <w:lang w:val="fr-FR"/>
+        </w:rPr>
+        <w:t xml:space="preserve">Email: </w:t>
+      </w:r>
+      <w:r>
+        <w:rPr>
+          <w:rStyle w:val="SubtleEmphasis"/>
+          <w:rFonts w:cs="Arial"/>
+          <w:i w:val="0"/>
+          <w:lang w:val="fr-FR"/>
+        </w:rPr>
+        <w:tab/>
+      </w:r>
+      <w:r>
+        <w:rPr>
+          <w:rStyle w:val="SubtleEmphasis"/>
+          <w:rFonts w:cs="Arial"/>
+          <w:i w:val="0"/>
+          <w:lang w:val="fr-FR"/>
+        </w:rPr>
+        <w:tab/>
+      </w:r>
+      <w:r>
+        <w:rPr>
+          <w:rStyle w:val="SubtleEmphasis"/>
+          <w:rFonts w:cs="Arial"/>
+          <w:i w:val="0"/>
+          <w:lang w:val="fr-FR"/>
+        </w:rPr>
+        <w:t>bexis</w:t>
+      </w:r>
+      <w:r>
+        <w:rPr>
+          <w:rStyle w:val="SubtleEmphasis"/>
+          <w:rFonts w:cs="Arial"/>
+          <w:i w:val="0"/>
+          <w:lang w:val="fr-FR"/>
+        </w:rPr>
+        <w:t xml:space="preserve">-support@uni-jena.de </w:t>
+      </w:r>
+    </w:p>
+    <w:p>
+      <w:pPr>
+        <w:pStyle w:val="NoSpacing"/>
+        <w:ind w:left="708"/>
+        <w:jc w:val="both"/>
+        <w:rPr>
+          <w:lang w:val="fr-FR"/>
+        </w:rPr>
+      </w:pPr>
+      <w:r>
+        <w:rPr>
+          <w:rStyle w:val="SubtleEmphasis"/>
+          <w:rFonts w:cs="Arial"/>
+          <w:i w:val="0"/>
+          <w:lang w:val="fr-FR"/>
+        </w:rPr>
+        <w:t xml:space="preserve">Phone: </w:t>
+      </w:r>
+      <w:r>
+        <w:rPr>
+          <w:rStyle w:val="SubtleEmphasis"/>
+          <w:rFonts w:cs="Arial"/>
+          <w:i w:val="0"/>
+          <w:lang w:val="fr-FR"/>
+        </w:rPr>
+        <w:tab/>
+      </w:r>
+      <w:r>
+        <w:rPr>
+          <w:rStyle w:val="SubtleEmphasis"/>
+          <w:rFonts w:cs="Arial"/>
+          <w:i w:val="0"/>
+          <w:lang w:val="fr-FR"/>
+        </w:rPr>
+        <w:tab/>
+        <w:t>+49-(0)3641-948968</w:t>
+      </w:r>
+      <w:r>
+        <w:rPr>
+          <w:lang w:val="fr-FR"/>
+        </w:rPr>
         <w:t xml:space="preserve"> </w:t>
       </w:r>
-      <w:proofErr w:type="spellStart"/>
+    </w:p>
+    <w:p>
+      <w:pPr>
+        <w:pStyle w:val="NoSpacing"/>
+        <w:jc w:val="both"/>
+        <w:rPr>
+          <w:lang w:val="fr-FR"/>
+        </w:rPr>
+      </w:pPr>
+    </w:p>
+    <w:p>
+      <w:pPr>
+        <w:pStyle w:val="NoSpacing"/>
+        <w:jc w:val="both"/>
+        <w:rPr>
+          <w:rStyle w:val="IntenseEmphasis"/>
+          <w:rFonts w:cs="Arial"/>
+          <w:lang w:val="en-US"/>
+        </w:rPr>
+      </w:pPr>
+      <w:r>
+        <w:rPr>
+          <w:rStyle w:val="IntenseEmphasis"/>
+          <w:rFonts w:cs="Arial"/>
+          <w:lang w:val="en-US"/>
+        </w:rPr>
+        <w:t>Acknowledgement</w:t>
+      </w:r>
+    </w:p>
+    <w:p>
+      <w:pPr>
+        <w:pStyle w:val="NoSpacing"/>
+        <w:ind w:left="709" w:hanging="709"/>
+        <w:jc w:val="both"/>
+        <w:rPr>
+          <w:rStyle w:val="SubtleEmphasis"/>
+          <w:rFonts w:cs="Arial"/>
+          <w:i w:val="0"/>
+        </w:rPr>
+      </w:pPr>
+      <w:r>
+        <w:rPr>
+          <w:lang w:val="en-US"/>
+        </w:rPr>
+        <w:tab/>
+      </w:r>
       <w:r>
         <w:rPr>
           <w:rStyle w:val="SubtleEmphasis"/>
@@ -351,262 +536,6 @@
           <w:i w:val="0"/>
           <w:lang w:val="en-US"/>
         </w:rPr>
-        <w:t>Navabpour</w:t>
-      </w:r>
-      <w:proofErr w:type="spellEnd"/>
-    </w:p>
-    <w:p>
-      <w:pPr>
-        <w:pStyle w:val="NoSpacing"/>
-        <w:jc w:val="both"/>
-        <w:rPr>
-          <w:rStyle w:val="IntenseEmphasis"/>
-          <w:rFonts w:cs="Arial"/>
-          <w:lang w:val="en-US"/>
-        </w:rPr>
-      </w:pPr>
-    </w:p>
-    <w:p>
-      <w:pPr>
-        <w:pStyle w:val="NoSpacing"/>
-        <w:jc w:val="both"/>
-        <w:rPr>
-          <w:rStyle w:val="IntenseEmphasis"/>
-          <w:rFonts w:cs="Arial"/>
-          <w:lang w:val="en-US"/>
-        </w:rPr>
-      </w:pPr>
-      <w:r>
-        <w:rPr>
-          <w:rStyle w:val="IntenseEmphasis"/>
-          <w:rFonts w:cs="Arial"/>
-          <w:lang w:val="en-US"/>
-        </w:rPr>
-        <w:t>Contact</w:t>
-      </w:r>
-    </w:p>
-    <w:p>
-      <w:pPr>
-        <w:pStyle w:val="NoSpacing"/>
-        <w:ind w:left="708"/>
-        <w:jc w:val="both"/>
-        <w:rPr>
-          <w:rStyle w:val="SubtleEmphasis"/>
-          <w:rFonts w:cs="Arial"/>
-          <w:i w:val="0"/>
-          <w:lang w:val="en-US"/>
-        </w:rPr>
-      </w:pPr>
-      <w:r>
-        <w:rPr>
-          <w:rStyle w:val="SubtleEmphasis"/>
-          <w:rFonts w:cs="Arial"/>
-          <w:i w:val="0"/>
-          <w:lang w:val="en-US"/>
-        </w:rPr>
-        <w:t>Website:</w:t>
-      </w:r>
-      <w:r>
-        <w:rPr>
-          <w:rStyle w:val="SubtleEmphasis"/>
-          <w:rFonts w:cs="Arial"/>
-          <w:i w:val="0"/>
-          <w:lang w:val="en-US"/>
-        </w:rPr>
-        <w:tab/>
-      </w:r>
-      <w:r>
-        <w:fldChar w:fldCharType="begin"/>
-      </w:r>
-      <w:r>
-        <w:rPr>
-          <w:lang w:val="en-US"/>
-        </w:rPr>
-        <w:instrText xml:space="preserve"> HYPERLINK "http://bexis2.uni-jena.de" </w:instrText>
-      </w:r>
-      <w:r>
-        <w:fldChar w:fldCharType="separate"/>
-      </w:r>
-      <w:r>
-        <w:rPr>
-          <w:rStyle w:val="Hyperlink"/>
-          <w:rFonts w:cs="Arial"/>
-          <w:lang w:val="en-US"/>
-        </w:rPr>
-        <w:t>http://bexis2.uni-jena.de</w:t>
-      </w:r>
-      <w:r>
-        <w:rPr>
-          <w:rStyle w:val="Hyperlink"/>
-          <w:rFonts w:cs="Arial"/>
-          <w:lang w:val="en-US"/>
-        </w:rPr>
-        <w:fldChar w:fldCharType="end"/>
-      </w:r>
-      <w:r>
-        <w:rPr>
-          <w:rStyle w:val="SubtleEmphasis"/>
-          <w:rFonts w:cs="Arial"/>
-          <w:i w:val="0"/>
-          <w:lang w:val="en-US"/>
-        </w:rPr>
-        <w:tab/>
-      </w:r>
-    </w:p>
-    <w:p>
-      <w:pPr>
-        <w:pStyle w:val="NoSpacing"/>
-        <w:ind w:left="708"/>
-        <w:jc w:val="both"/>
-        <w:rPr>
-          <w:rStyle w:val="SubtleEmphasis"/>
-          <w:rFonts w:cs="Arial"/>
-          <w:i w:val="0"/>
-          <w:lang w:val="fr-FR"/>
-        </w:rPr>
-      </w:pPr>
-      <w:r>
-        <w:rPr>
-          <w:rStyle w:val="SubtleEmphasis"/>
-          <w:rFonts w:cs="Arial"/>
-          <w:i w:val="0"/>
-          <w:lang w:val="fr-FR"/>
-        </w:rPr>
-        <w:t xml:space="preserve">Email: </w:t>
-      </w:r>
-      <w:r>
-        <w:rPr>
-          <w:rStyle w:val="SubtleEmphasis"/>
-          <w:rFonts w:cs="Arial"/>
-          <w:i w:val="0"/>
-          <w:lang w:val="fr-FR"/>
-        </w:rPr>
-        <w:tab/>
-      </w:r>
-      <w:r>
-        <w:rPr>
-          <w:rStyle w:val="SubtleEmphasis"/>
-          <w:rFonts w:cs="Arial"/>
-          <w:i w:val="0"/>
-          <w:lang w:val="fr-FR"/>
-        </w:rPr>
-        <w:tab/>
-      </w:r>
-      <w:r>
-        <w:rPr>
-          <w:rStyle w:val="SubtleEmphasis"/>
-          <w:rFonts w:cs="Arial"/>
-          <w:i w:val="0"/>
-          <w:lang w:val="fr-FR"/>
-        </w:rPr>
-        <w:t>bexis</w:t>
-      </w:r>
-      <w:r>
-        <w:rPr>
-          <w:rStyle w:val="SubtleEmphasis"/>
-          <w:rFonts w:cs="Arial"/>
-          <w:i w:val="0"/>
-          <w:lang w:val="fr-FR"/>
-        </w:rPr>
-        <w:t xml:space="preserve">-support@uni-jena.de </w:t>
-      </w:r>
-    </w:p>
-    <w:p>
-      <w:pPr>
-        <w:pStyle w:val="NoSpacing"/>
-        <w:ind w:left="708"/>
-        <w:jc w:val="both"/>
-        <w:rPr>
-          <w:lang w:val="fr-FR"/>
-        </w:rPr>
-      </w:pPr>
-      <w:r>
-        <w:rPr>
-          <w:rStyle w:val="SubtleEmphasis"/>
-          <w:rFonts w:cs="Arial"/>
-          <w:i w:val="0"/>
-          <w:lang w:val="fr-FR"/>
-        </w:rPr>
-        <w:t xml:space="preserve">Phone: </w:t>
-      </w:r>
-      <w:r>
-        <w:rPr>
-          <w:rStyle w:val="SubtleEmphasis"/>
-          <w:rFonts w:cs="Arial"/>
-          <w:i w:val="0"/>
-          <w:lang w:val="fr-FR"/>
-        </w:rPr>
-        <w:tab/>
-      </w:r>
-      <w:r>
-        <w:rPr>
-          <w:rStyle w:val="SubtleEmphasis"/>
-          <w:rFonts w:cs="Arial"/>
-          <w:i w:val="0"/>
-          <w:lang w:val="fr-FR"/>
-        </w:rPr>
-        <w:tab/>
-        <w:t>+49-(0)3641-948968</w:t>
-      </w:r>
-      <w:r>
-        <w:rPr>
-          <w:lang w:val="fr-FR"/>
-        </w:rPr>
-        <w:t xml:space="preserve"> </w:t>
-      </w:r>
-    </w:p>
-    <w:p>
-      <w:pPr>
-        <w:pStyle w:val="NoSpacing"/>
-        <w:jc w:val="both"/>
-        <w:rPr>
-          <w:lang w:val="fr-FR"/>
-        </w:rPr>
-      </w:pPr>
-    </w:p>
-    <w:p>
-      <w:pPr>
-        <w:pStyle w:val="NoSpacing"/>
-        <w:jc w:val="both"/>
-        <w:rPr>
-          <w:rStyle w:val="IntenseEmphasis"/>
-          <w:rFonts w:cs="Arial"/>
-          <w:lang w:val="en-US"/>
-        </w:rPr>
-      </w:pPr>
-      <w:r>
-        <w:rPr>
-          <w:rStyle w:val="IntenseEmphasis"/>
-          <w:rFonts w:cs="Arial"/>
-          <w:lang w:val="en-US"/>
-        </w:rPr>
-        <w:t>Acknowledgement</w:t>
-      </w:r>
-    </w:p>
-    <w:p>
-      <w:pPr>
-        <w:pStyle w:val="NoSpacing"/>
-        <w:ind w:left="709" w:hanging="709"/>
-        <w:jc w:val="both"/>
-        <w:rPr>
-          <w:rStyle w:val="SubtleEmphasis"/>
-          <w:rFonts w:cs="Arial"/>
-          <w:i w:val="0"/>
-        </w:rPr>
-      </w:pPr>
-      <w:r>
-        <w:rPr>
-          <w:lang w:val="en-US"/>
-        </w:rPr>
-        <w:tab/>
-      </w:r>
-      <w:r>
-        <w:rPr>
-          <w:rStyle w:val="SubtleEmphasis"/>
-          <w:rFonts w:cs="Arial"/>
-          <w:i w:val="0"/>
-          <w:lang w:val="en-US"/>
-        </w:rPr>
         <w:t xml:space="preserve">The development of the BEXIS 2 software would not be possible without the German Research Foundation (DFG) funding the BEXIS++ project. BEXIS++ is a collaboration of the Friedrich-Schiller-University Jena (Dept. of Computer Science, Dept. for Geography), the Max-Planck-Institute for Biogeochemistry Jena, the Technical University Munich (Dept. </w:t>
       </w:r>
       <w:r>
@@ -655,7 +584,7 @@
       <w:r>
         <w:fldChar w:fldCharType="separate"/>
       </w:r>
-      <w:hyperlink w:anchor="_Toc524081845" w:history="1">
+      <w:hyperlink w:anchor="_Toc530734088" w:history="1">
         <w:r>
           <w:rPr>
             <w:rStyle w:val="Hyperlink"/>
@@ -682,7 +611,7 @@
             <w:noProof/>
             <w:webHidden/>
           </w:rPr>
-          <w:instrText xml:space="preserve"> PAGEREF _Toc524081845 \h </w:instrText>
+          <w:instrText xml:space="preserve"> PAGEREF _Toc530734088 \h </w:instrText>
         </w:r>
         <w:r>
           <w:rPr>
@@ -724,7 +653,7 @@
           <w:noProof/>
         </w:rPr>
       </w:pPr>
-      <w:hyperlink w:anchor="_Toc524081846" w:history="1">
+      <w:hyperlink w:anchor="_Toc530734089" w:history="1">
         <w:r>
           <w:rPr>
             <w:rStyle w:val="Hyperlink"/>
@@ -751,7 +680,7 @@
             <w:noProof/>
             <w:webHidden/>
           </w:rPr>
-          <w:instrText xml:space="preserve"> PAGEREF _Toc524081846 \h </w:instrText>
+          <w:instrText xml:space="preserve"> PAGEREF _Toc530734089 \h </w:instrText>
         </w:r>
         <w:r>
           <w:rPr>
@@ -793,7 +722,7 @@
           <w:noProof/>
         </w:rPr>
       </w:pPr>
-      <w:hyperlink w:anchor="_Toc524081847" w:history="1">
+      <w:hyperlink w:anchor="_Toc530734090" w:history="1">
         <w:r>
           <w:rPr>
             <w:rStyle w:val="Hyperlink"/>
@@ -820,7 +749,7 @@
             <w:noProof/>
             <w:webHidden/>
           </w:rPr>
-          <w:instrText xml:space="preserve"> PAGEREF _Toc524081847 \h </w:instrText>
+          <w:instrText xml:space="preserve"> PAGEREF _Toc530734090 \h </w:instrText>
         </w:r>
         <w:r>
           <w:rPr>
@@ -862,7 +791,7 @@
           <w:noProof/>
         </w:rPr>
       </w:pPr>
-      <w:hyperlink w:anchor="_Toc524081848" w:history="1">
+      <w:hyperlink w:anchor="_Toc530734091" w:history="1">
         <w:r>
           <w:rPr>
             <w:rStyle w:val="Hyperlink"/>
@@ -889,7 +818,7 @@
             <w:noProof/>
             <w:webHidden/>
           </w:rPr>
-          <w:instrText xml:space="preserve"> PAGEREF _Toc524081848 \h </w:instrText>
+          <w:instrText xml:space="preserve"> PAGEREF _Toc530734091 \h </w:instrText>
         </w:r>
         <w:r>
           <w:rPr>
@@ -931,7 +860,7 @@
           <w:noProof/>
         </w:rPr>
       </w:pPr>
-      <w:hyperlink w:anchor="_Toc524081849" w:history="1">
+      <w:hyperlink w:anchor="_Toc530734092" w:history="1">
         <w:r>
           <w:rPr>
             <w:rStyle w:val="Hyperlink"/>
@@ -958,7 +887,7 @@
             <w:noProof/>
             <w:webHidden/>
           </w:rPr>
-          <w:instrText xml:space="preserve"> PAGEREF _Toc524081849 \h </w:instrText>
+          <w:instrText xml:space="preserve"> PAGEREF _Toc530734092 \h </w:instrText>
         </w:r>
         <w:r>
           <w:rPr>
@@ -1000,7 +929,7 @@
           <w:noProof/>
         </w:rPr>
       </w:pPr>
-      <w:hyperlink w:anchor="_Toc524081850" w:history="1">
+      <w:hyperlink w:anchor="_Toc530734093" w:history="1">
         <w:r>
           <w:rPr>
             <w:rStyle w:val="Hyperlink"/>
@@ -1027,7 +956,7 @@
             <w:noProof/>
             <w:webHidden/>
           </w:rPr>
-          <w:instrText xml:space="preserve"> PAGEREF _Toc524081850 \h </w:instrText>
+          <w:instrText xml:space="preserve"> PAGEREF _Toc530734093 \h </w:instrText>
         </w:r>
         <w:r>
           <w:rPr>
@@ -1069,7 +998,7 @@
           <w:noProof/>
         </w:rPr>
       </w:pPr>
-      <w:hyperlink w:anchor="_Toc524081851" w:history="1">
+      <w:hyperlink w:anchor="_Toc530734094" w:history="1">
         <w:r>
           <w:rPr>
             <w:rStyle w:val="Hyperlink"/>
@@ -1096,7 +1025,7 @@
             <w:noProof/>
             <w:webHidden/>
           </w:rPr>
-          <w:instrText xml:space="preserve"> PAGEREF _Toc524081851 \h </w:instrText>
+          <w:instrText xml:space="preserve"> PAGEREF _Toc530734094 \h </w:instrText>
         </w:r>
         <w:r>
           <w:rPr>
@@ -1138,7 +1067,7 @@
           <w:noProof/>
         </w:rPr>
       </w:pPr>
-      <w:hyperlink w:anchor="_Toc524081852" w:history="1">
+      <w:hyperlink w:anchor="_Toc530734095" w:history="1">
         <w:r>
           <w:rPr>
             <w:rStyle w:val="Hyperlink"/>
@@ -1165,7 +1094,7 @@
             <w:noProof/>
             <w:webHidden/>
           </w:rPr>
-          <w:instrText xml:space="preserve"> PAGEREF _Toc524081852 \h </w:instrText>
+          <w:instrText xml:space="preserve"> PAGEREF _Toc530734095 \h </w:instrText>
         </w:r>
         <w:r>
           <w:rPr>
@@ -1207,7 +1136,7 @@
           <w:noProof/>
         </w:rPr>
       </w:pPr>
-      <w:hyperlink w:anchor="_Toc524081853" w:history="1">
+      <w:hyperlink w:anchor="_Toc530734096" w:history="1">
         <w:r>
           <w:rPr>
             <w:rStyle w:val="Hyperlink"/>
@@ -1234,7 +1163,7 @@
             <w:noProof/>
             <w:webHidden/>
           </w:rPr>
-          <w:instrText xml:space="preserve"> PAGEREF _Toc524081853 \h </w:instrText>
+          <w:instrText xml:space="preserve"> PAGEREF _Toc530734096 \h </w:instrText>
         </w:r>
         <w:r>
           <w:rPr>
@@ -1276,7 +1205,7 @@
           <w:noProof/>
         </w:rPr>
       </w:pPr>
-      <w:hyperlink w:anchor="_Toc524081854" w:history="1">
+      <w:hyperlink w:anchor="_Toc530734097" w:history="1">
         <w:r>
           <w:rPr>
             <w:rStyle w:val="Hyperlink"/>
@@ -1303,7 +1232,7 @@
             <w:noProof/>
             <w:webHidden/>
           </w:rPr>
-          <w:instrText xml:space="preserve"> PAGEREF _Toc524081854 \h </w:instrText>
+          <w:instrText xml:space="preserve"> PAGEREF _Toc530734097 \h </w:instrText>
         </w:r>
         <w:r>
           <w:rPr>
@@ -1323,7 +1252,7 @@
             <w:noProof/>
             <w:webHidden/>
           </w:rPr>
-          <w:t>7</w:t>
+          <w:t>8</w:t>
         </w:r>
         <w:r>
           <w:rPr>
@@ -1345,7 +1274,7 @@
           <w:noProof/>
         </w:rPr>
       </w:pPr>
-      <w:hyperlink w:anchor="_Toc524081855" w:history="1">
+      <w:hyperlink w:anchor="_Toc530734098" w:history="1">
         <w:r>
           <w:rPr>
             <w:rStyle w:val="Hyperlink"/>
@@ -1372,7 +1301,7 @@
             <w:noProof/>
             <w:webHidden/>
           </w:rPr>
-          <w:instrText xml:space="preserve"> PAGEREF _Toc524081855 \h </w:instrText>
+          <w:instrText xml:space="preserve"> PAGEREF _Toc530734098 \h </w:instrText>
         </w:r>
         <w:r>
           <w:rPr>
@@ -1392,7 +1321,7 @@
             <w:noProof/>
             <w:webHidden/>
           </w:rPr>
-          <w:t>7</w:t>
+          <w:t>8</w:t>
         </w:r>
         <w:r>
           <w:rPr>
@@ -1414,7 +1343,7 @@
           <w:noProof/>
         </w:rPr>
       </w:pPr>
-      <w:hyperlink w:anchor="_Toc524081856" w:history="1">
+      <w:hyperlink w:anchor="_Toc530734099" w:history="1">
         <w:r>
           <w:rPr>
             <w:rStyle w:val="Hyperlink"/>
@@ -1441,7 +1370,7 @@
             <w:noProof/>
             <w:webHidden/>
           </w:rPr>
-          <w:instrText xml:space="preserve"> PAGEREF _Toc524081856 \h </w:instrText>
+          <w:instrText xml:space="preserve"> PAGEREF _Toc530734099 \h </w:instrText>
         </w:r>
         <w:r>
           <w:rPr>
@@ -1461,7 +1390,7 @@
             <w:noProof/>
             <w:webHidden/>
           </w:rPr>
-          <w:t>8</w:t>
+          <w:t>9</w:t>
         </w:r>
         <w:r>
           <w:rPr>
@@ -1483,7 +1412,7 @@
           <w:noProof/>
         </w:rPr>
       </w:pPr>
-      <w:hyperlink w:anchor="_Toc524081857" w:history="1">
+      <w:hyperlink w:anchor="_Toc530734100" w:history="1">
         <w:r>
           <w:rPr>
             <w:rStyle w:val="Hyperlink"/>
@@ -1510,7 +1439,7 @@
             <w:noProof/>
             <w:webHidden/>
           </w:rPr>
-          <w:instrText xml:space="preserve"> PAGEREF _Toc524081857 \h </w:instrText>
+          <w:instrText xml:space="preserve"> PAGEREF _Toc530734100 \h </w:instrText>
         </w:r>
         <w:r>
           <w:rPr>
@@ -1530,7 +1459,76 @@
             <w:noProof/>
             <w:webHidden/>
           </w:rPr>
-          <w:t>9</w:t>
+          <w:t>10</w:t>
+        </w:r>
+        <w:r>
+          <w:rPr>
+            <w:noProof/>
+            <w:webHidden/>
+          </w:rPr>
+          <w:fldChar w:fldCharType="end"/>
+        </w:r>
+      </w:hyperlink>
+    </w:p>
+    <w:p>
+      <w:pPr>
+        <w:pStyle w:val="TOC1"/>
+        <w:tabs>
+          <w:tab w:val="right" w:leader="dot" w:pos="9396"/>
+        </w:tabs>
+        <w:rPr>
+          <w:rFonts w:asciiTheme="minorHAnsi" w:eastAsiaTheme="minorEastAsia" w:hAnsiTheme="minorHAnsi" w:cstheme="minorBidi"/>
+          <w:noProof/>
+        </w:rPr>
+      </w:pPr>
+      <w:hyperlink w:anchor="_Toc530734101" w:history="1">
+        <w:r>
+          <w:rPr>
+            <w:rStyle w:val="Hyperlink"/>
+            <w:noProof/>
+          </w:rPr>
+          <w:t>7. API Token</w:t>
+        </w:r>
+        <w:r>
+          <w:rPr>
+            <w:noProof/>
+            <w:webHidden/>
+          </w:rPr>
+          <w:tab/>
+        </w:r>
+        <w:r>
+          <w:rPr>
+            <w:noProof/>
+            <w:webHidden/>
+          </w:rPr>
+          <w:fldChar w:fldCharType="begin"/>
+        </w:r>
+        <w:r>
+          <w:rPr>
+            <w:noProof/>
+            <w:webHidden/>
+          </w:rPr>
+          <w:instrText xml:space="preserve"> PAGEREF _Toc530734101 \h </w:instrText>
+        </w:r>
+        <w:r>
+          <w:rPr>
+            <w:noProof/>
+            <w:webHidden/>
+          </w:rPr>
+        </w:r>
+        <w:r>
+          <w:rPr>
+            <w:noProof/>
+            <w:webHidden/>
+          </w:rPr>
+          <w:fldChar w:fldCharType="separate"/>
+        </w:r>
+        <w:r>
+          <w:rPr>
+            <w:noProof/>
+            <w:webHidden/>
+          </w:rPr>
+          <w:t>12</w:t>
         </w:r>
         <w:r>
           <w:rPr>
@@ -1563,12 +1561,12 @@
         <w:spacing w:after="200"/>
         <w:jc w:val="both"/>
       </w:pPr>
-      <w:bookmarkStart w:id="1" w:name="_Toc524081845"/>
+      <w:bookmarkStart w:id="0" w:name="_Toc530734088"/>
       <w:r>
         <w:lastRenderedPageBreak/>
         <w:t>1. Overview</w:t>
       </w:r>
-      <w:bookmarkEnd w:id="1"/>
+      <w:bookmarkEnd w:id="0"/>
     </w:p>
     <w:p>
       <w:pPr>
@@ -1749,14 +1747,14 @@
       <w:pPr>
         <w:pStyle w:val="Heading1"/>
       </w:pPr>
-      <w:bookmarkStart w:id="2" w:name="_Toc524081846"/>
+      <w:bookmarkStart w:id="1" w:name="_Toc530734089"/>
       <w:r>
         <w:t xml:space="preserve">2. </w:t>
       </w:r>
       <w:r>
         <w:t>Registration</w:t>
       </w:r>
-      <w:bookmarkEnd w:id="2"/>
+      <w:bookmarkEnd w:id="1"/>
     </w:p>
     <w:p>
       <w:pPr>
@@ -1787,7 +1785,6 @@
         </w:sectPr>
       </w:pPr>
       <w:r>
-        <w:lastRenderedPageBreak/>
         <w:t xml:space="preserve">Registration is accessible through the menu bar. All fields are mandatory and system needs accept of the Terms and Conditions. </w:t>
       </w:r>
       <w:r>
@@ -1802,7 +1799,6 @@
         <w:rPr>
           <w:noProof/>
         </w:rPr>
-        <w:lastRenderedPageBreak/>
         <w:pict>
           <v:shapetype id="_x0000_t75" coordsize="21600,21600" o:spt="75" o:preferrelative="t" path="m@4@5l@4@11@9@11@9@5xe" filled="f" stroked="f">
             <v:stroke joinstyle="miter"/>
@@ -1823,7 +1819,7 @@
             <v:path o:extrusionok="f" gradientshapeok="t" o:connecttype="rect"/>
             <o:lock v:ext="edit" aspectratio="t"/>
           </v:shapetype>
-          <v:shape id="_x0000_i1025" type="#_x0000_t75" style="width:469.35pt;height:167.1pt">
+          <v:shape id="_x0000_i1025" type="#_x0000_t75" style="width:469.5pt;height:167.25pt">
             <v:imagedata r:id="rId9" o:title="Registration" cropbottom="24094f"/>
           </v:shape>
         </w:pict>
@@ -1833,7 +1829,7 @@
       <w:pPr>
         <w:pStyle w:val="Heading2"/>
       </w:pPr>
-      <w:bookmarkStart w:id="3" w:name="_Toc524081847"/>
+      <w:bookmarkStart w:id="2" w:name="_Toc530734090"/>
       <w:r>
         <w:t>2.1</w:t>
       </w:r>
@@ -1843,7 +1839,7 @@
       <w:r>
         <w:t>n</w:t>
       </w:r>
-      <w:bookmarkEnd w:id="3"/>
+      <w:bookmarkEnd w:id="2"/>
     </w:p>
     <w:p>
       <w:pPr>
@@ -1923,7 +1919,7 @@
         </w:rPr>
         <w:lastRenderedPageBreak/>
         <w:pict>
-          <v:shape id="_x0000_i1026" type="#_x0000_t75" style="width:469.35pt;height:141.95pt">
+          <v:shape id="_x0000_i1026" type="#_x0000_t75" style="width:469.5pt;height:141.75pt">
             <v:imagedata r:id="rId10" o:title="Login" cropbottom="30319f"/>
           </v:shape>
         </w:pict>
@@ -1940,11 +1936,11 @@
           <w:szCs w:val="26"/>
         </w:rPr>
       </w:pPr>
-      <w:bookmarkStart w:id="4" w:name="_Toc524081848"/>
+      <w:bookmarkStart w:id="3" w:name="_Toc530734091"/>
       <w:r>
         <w:t>3. Users</w:t>
       </w:r>
-      <w:bookmarkEnd w:id="4"/>
+      <w:bookmarkEnd w:id="3"/>
     </w:p>
     <w:p>
       <w:pPr>
@@ -2053,7 +2049,7 @@
           <w:color w:val="000000"/>
         </w:rPr>
         <w:pict>
-          <v:shape id="_x0000_i1027" type="#_x0000_t75" style="width:469.35pt;height:172.55pt">
+          <v:shape id="_x0000_i1027" type="#_x0000_t75" style="width:469.5pt;height:172.5pt">
             <v:imagedata r:id="rId11" o:title="Users" cropbottom="22742f"/>
           </v:shape>
         </w:pict>
@@ -2065,11 +2061,11 @@
         <w:spacing w:after="200"/>
         <w:jc w:val="both"/>
       </w:pPr>
-      <w:bookmarkStart w:id="5" w:name="_Toc524081849"/>
+      <w:bookmarkStart w:id="4" w:name="_Toc530734092"/>
       <w:r>
         <w:t>3.1. Create a user</w:t>
       </w:r>
-      <w:bookmarkEnd w:id="5"/>
+      <w:bookmarkEnd w:id="4"/>
     </w:p>
     <w:p>
       <w:pPr>
@@ -2263,7 +2259,7 @@
         </w:rPr>
         <w:lastRenderedPageBreak/>
         <w:pict>
-          <v:shape id="_x0000_i1028" type="#_x0000_t75" style="width:469.35pt;height:264.25pt">
+          <v:shape id="_x0000_i1028" type="#_x0000_t75" style="width:469.5pt;height:264pt">
             <v:imagedata r:id="rId12" o:title="Users_Create"/>
           </v:shape>
         </w:pict>
@@ -2283,11 +2279,11 @@
         <w:spacing w:after="200"/>
         <w:jc w:val="both"/>
       </w:pPr>
-      <w:bookmarkStart w:id="6" w:name="_Toc524081850"/>
+      <w:bookmarkStart w:id="5" w:name="_Toc530734093"/>
       <w:r>
         <w:t>3.2. Edit a user</w:t>
       </w:r>
-      <w:bookmarkEnd w:id="6"/>
+      <w:bookmarkEnd w:id="5"/>
     </w:p>
     <w:p>
       <w:pPr>
@@ -2597,25 +2593,7 @@
           <w:color w:val="000000"/>
           <w:szCs w:val="20"/>
         </w:rPr>
-        <w:t>You can change the status easily by (</w:t>
-      </w:r>
-      <w:proofErr w:type="gramStart"/>
-      <w:r>
-        <w:rPr>
-          <w:rFonts w:cs="Courier New"/>
-          <w:color w:val="000000"/>
-          <w:szCs w:val="20"/>
-        </w:rPr>
-        <w:t>un)</w:t>
-      </w:r>
-      <w:proofErr w:type="gramEnd"/>
-      <w:r>
-        <w:rPr>
-          <w:rFonts w:cs="Courier New"/>
-          <w:color w:val="000000"/>
-          <w:szCs w:val="20"/>
-        </w:rPr>
-        <w:t>select the corresponding checkbox.</w:t>
+        <w:t>You can change the status easily by (un)select the corresponding checkbox.</w:t>
       </w:r>
     </w:p>
     <w:p>
@@ -2656,7 +2634,7 @@
         </w:rPr>
         <w:lastRenderedPageBreak/>
         <w:pict>
-          <v:shape id="_x0000_i1029" type="#_x0000_t75" style="width:469.35pt;height:264.25pt">
+          <v:shape id="_x0000_i1029" type="#_x0000_t75" style="width:469.5pt;height:264pt">
             <v:imagedata r:id="rId13" o:title="Users_Edit"/>
           </v:shape>
         </w:pict>
@@ -2698,11 +2676,11 @@
         <w:spacing w:after="200"/>
         <w:jc w:val="both"/>
       </w:pPr>
-      <w:bookmarkStart w:id="7" w:name="_Toc524081851"/>
+      <w:bookmarkStart w:id="6" w:name="_Toc530734094"/>
       <w:r>
         <w:t>4. Groups</w:t>
       </w:r>
-      <w:bookmarkEnd w:id="7"/>
+      <w:bookmarkEnd w:id="6"/>
     </w:p>
     <w:p>
       <w:pPr>
@@ -2798,7 +2776,7 @@
           <w:color w:val="000000"/>
         </w:rPr>
         <w:pict>
-          <v:shape id="_x0000_i1030" type="#_x0000_t75" style="width:469.35pt;height:110.05pt">
+          <v:shape id="_x0000_i1030" type="#_x0000_t75" style="width:469.5pt;height:110.25pt">
             <v:imagedata r:id="rId14" o:title="Groups" cropbottom="38243f"/>
           </v:shape>
         </w:pict>
@@ -2810,11 +2788,11 @@
         <w:spacing w:after="200"/>
         <w:jc w:val="both"/>
       </w:pPr>
-      <w:bookmarkStart w:id="8" w:name="_Toc524081852"/>
+      <w:bookmarkStart w:id="7" w:name="_Toc530734095"/>
       <w:r>
         <w:t>4.1. Create a group</w:t>
       </w:r>
-      <w:bookmarkEnd w:id="8"/>
+      <w:bookmarkEnd w:id="7"/>
     </w:p>
     <w:p>
       <w:pPr>
@@ -2959,7 +2937,7 @@
         </w:rPr>
         <w:lastRenderedPageBreak/>
         <w:pict>
-          <v:shape id="_x0000_i1031" type="#_x0000_t75" style="width:469.35pt;height:264.25pt">
+          <v:shape id="_x0000_i1031" type="#_x0000_t75" style="width:469.5pt;height:264pt">
             <v:imagedata r:id="rId15" o:title="Groups_Create"/>
           </v:shape>
         </w:pict>
@@ -2979,11 +2957,11 @@
         <w:spacing w:after="200"/>
         <w:jc w:val="both"/>
       </w:pPr>
-      <w:bookmarkStart w:id="9" w:name="_Toc524081853"/>
+      <w:bookmarkStart w:id="8" w:name="_Toc530734096"/>
       <w:r>
         <w:t>4.2. Edit a group</w:t>
       </w:r>
-      <w:bookmarkEnd w:id="9"/>
+      <w:bookmarkEnd w:id="8"/>
     </w:p>
     <w:p>
       <w:pPr>
@@ -3318,25 +3296,7 @@
           <w:color w:val="000000"/>
           <w:szCs w:val="20"/>
         </w:rPr>
-        <w:t>You can change the status easily by (</w:t>
-      </w:r>
-      <w:proofErr w:type="gramStart"/>
-      <w:r>
-        <w:rPr>
-          <w:rFonts w:cs="Courier New"/>
-          <w:color w:val="000000"/>
-          <w:szCs w:val="20"/>
-        </w:rPr>
-        <w:t>un)</w:t>
-      </w:r>
-      <w:proofErr w:type="gramEnd"/>
-      <w:r>
-        <w:rPr>
-          <w:rFonts w:cs="Courier New"/>
-          <w:color w:val="000000"/>
-          <w:szCs w:val="20"/>
-        </w:rPr>
-        <w:t>select the corresponding checkbox.</w:t>
+        <w:t>You can change the status easily by (un)select the corresponding checkbox.</w:t>
       </w:r>
     </w:p>
     <w:p>
@@ -3369,7 +3329,7 @@
         </w:rPr>
         <w:lastRenderedPageBreak/>
         <w:pict>
-          <v:shape id="_x0000_i1032" type="#_x0000_t75" style="width:469.35pt;height:264.25pt">
+          <v:shape id="_x0000_i1032" type="#_x0000_t75" style="width:469.5pt;height:264pt">
             <v:imagedata r:id="rId16" o:title="Groups_Edit"/>
           </v:shape>
         </w:pict>
@@ -3406,11 +3366,11 @@
         <w:spacing w:after="200"/>
         <w:jc w:val="both"/>
       </w:pPr>
-      <w:bookmarkStart w:id="10" w:name="_Toc524081854"/>
+      <w:bookmarkStart w:id="9" w:name="_Toc530734097"/>
       <w:r>
         <w:t>5. Permissions</w:t>
       </w:r>
-      <w:bookmarkEnd w:id="10"/>
+      <w:bookmarkEnd w:id="9"/>
     </w:p>
     <w:p>
       <w:pPr>
@@ -3491,11 +3451,11 @@
         <w:spacing w:after="200"/>
         <w:jc w:val="both"/>
       </w:pPr>
-      <w:bookmarkStart w:id="11" w:name="_Toc524081855"/>
+      <w:bookmarkStart w:id="10" w:name="_Toc530734098"/>
       <w:r>
         <w:t>5.1. Features</w:t>
       </w:r>
-      <w:bookmarkEnd w:id="11"/>
+      <w:bookmarkEnd w:id="10"/>
     </w:p>
     <w:p>
       <w:pPr>
@@ -3603,35 +3563,7 @@
           <w:rFonts w:cs="Courier New"/>
         </w:rPr>
         <w:lastRenderedPageBreak/>
-        <w:t>deny permissions for individual users or groups using the radio buttons. If a permission is not explicitly set (</w:t>
-      </w:r>
-      <w:proofErr w:type="spellStart"/>
-      <w:r>
-        <w:rPr>
-          <w:rFonts w:cs="Courier New"/>
-        </w:rPr>
-        <w:t>i.e</w:t>
-      </w:r>
-      <w:proofErr w:type="spellEnd"/>
-      <w:r>
-        <w:rPr>
-          <w:rFonts w:cs="Courier New"/>
-        </w:rPr>
-        <w:t xml:space="preserve"> </w:t>
-      </w:r>
-      <w:proofErr w:type="gramStart"/>
-      <w:r>
-        <w:rPr>
-          <w:rFonts w:cs="Courier New"/>
-        </w:rPr>
-        <w:t>None</w:t>
-      </w:r>
-      <w:proofErr w:type="gramEnd"/>
-      <w:r>
-        <w:rPr>
-          <w:rFonts w:cs="Courier New"/>
-        </w:rPr>
-        <w:t xml:space="preserve">) </w:t>
+        <w:t xml:space="preserve">deny permissions for individual users or groups using the radio buttons. If a permission is not explicitly set (i.e None) </w:t>
       </w:r>
       <w:r>
         <w:t>permissions are inherited from up level features. Inherited permissions are shown in the first column as effective permissions.</w:t>
@@ -3657,7 +3589,7 @@
           <w:noProof/>
         </w:rPr>
         <w:pict>
-          <v:shape id="_x0000_i1033" type="#_x0000_t75" style="width:469.35pt;height:264.25pt">
+          <v:shape id="_x0000_i1033" type="#_x0000_t75" style="width:469.5pt;height:264pt">
             <v:imagedata r:id="rId17" o:title="FeaturePermissions"/>
           </v:shape>
         </w:pict>
@@ -3676,14 +3608,14 @@
       <w:pPr>
         <w:pStyle w:val="Heading2"/>
       </w:pPr>
-      <w:bookmarkStart w:id="12" w:name="_Toc524081856"/>
+      <w:bookmarkStart w:id="11" w:name="_Toc530734099"/>
       <w:r>
         <w:t xml:space="preserve">5.2. </w:t>
       </w:r>
       <w:r>
         <w:t>Entities</w:t>
       </w:r>
-      <w:bookmarkEnd w:id="12"/>
+      <w:bookmarkEnd w:id="11"/>
     </w:p>
     <w:p>
       <w:pPr>
@@ -3879,7 +3811,7 @@
         </w:rPr>
         <w:lastRenderedPageBreak/>
         <w:pict>
-          <v:shape id="_x0000_i1034" type="#_x0000_t75" style="width:469.35pt;height:264.25pt">
+          <v:shape id="_x0000_i1034" type="#_x0000_t75" style="width:469.5pt;height:264pt">
             <v:imagedata r:id="rId18" o:title="EntityPermissions"/>
           </v:shape>
         </w:pict>
@@ -4109,7 +4041,7 @@
       <w:pPr>
         <w:pStyle w:val="Heading1"/>
       </w:pPr>
-      <w:bookmarkStart w:id="13" w:name="_Toc524081857"/>
+      <w:bookmarkStart w:id="12" w:name="_Toc530734100"/>
       <w:r>
         <w:t xml:space="preserve">6. </w:t>
       </w:r>
@@ -4119,7 +4051,7 @@
       <w:r>
         <w:t xml:space="preserve"> Datasets</w:t>
       </w:r>
-      <w:bookmarkEnd w:id="13"/>
+      <w:bookmarkEnd w:id="12"/>
     </w:p>
     <w:p>
       <w:r>
@@ -4197,7 +4129,7 @@
         </w:rPr>
         <w:lastRenderedPageBreak/>
         <w:pict>
-          <v:shape id="_x0000_i1035" type="#_x0000_t75" style="width:469.35pt;height:264.25pt">
+          <v:shape id="_x0000_i1035" type="#_x0000_t75" style="width:469.5pt;height:264pt">
             <v:imagedata r:id="rId19" o:title="DatasetManagement"/>
           </v:shape>
         </w:pict>
@@ -4304,6 +4236,110 @@
           <w:lang w:val="en-GB" w:bidi="fa-IR"/>
         </w:rPr>
       </w:pPr>
+      <w:r>
+        <w:rPr>
+          <w:lang w:val="en-GB" w:bidi="fa-IR"/>
+        </w:rPr>
+        <w:br w:type="page"/>
+      </w:r>
+    </w:p>
+    <w:p>
+      <w:pPr>
+        <w:pStyle w:val="Heading1"/>
+      </w:pPr>
+      <w:bookmarkStart w:id="13" w:name="_Toc530734101"/>
+      <w:r>
+        <w:lastRenderedPageBreak/>
+        <w:t>7</w:t>
+      </w:r>
+      <w:r>
+        <w:t xml:space="preserve">. </w:t>
+      </w:r>
+      <w:r>
+        <w:t>API Token</w:t>
+      </w:r>
+      <w:bookmarkEnd w:id="13"/>
+    </w:p>
+    <w:p>
+      <w:pPr>
+        <w:rPr>
+          <w:lang w:val="en-GB" w:bidi="fa-IR"/>
+        </w:rPr>
+      </w:pPr>
+      <w:r>
+        <w:rPr>
+          <w:lang w:val="en-GB" w:bidi="fa-IR"/>
+        </w:rPr>
+        <w:t>In general, the APIs of BEXIS2 are protected by both mechanisms, au</w:t>
+      </w:r>
+      <w:r>
+        <w:rPr>
+          <w:lang w:val="en-GB" w:bidi="fa-IR"/>
+        </w:rPr>
+        <w:t>thentication and authorization. In contrast to t</w:t>
+      </w:r>
+      <w:r>
+        <w:rPr>
+          <w:lang w:val="en-GB" w:bidi="fa-IR"/>
+        </w:rPr>
+        <w:t xml:space="preserve">he login where usual credential are used, the APIs are using a personalized token for authentication. Within the user menu, each user has the possibility to show her/his own token. Afterwards, that token can be used for the APIs. </w:t>
+      </w:r>
+    </w:p>
+    <w:p>
+      <w:pPr>
+        <w:rPr>
+          <w:lang w:val="en-GB" w:bidi="fa-IR"/>
+        </w:rPr>
+      </w:pPr>
+      <w:r>
+        <w:rPr>
+          <w:noProof/>
+        </w:rPr>
+        <w:drawing>
+          <wp:inline distT="0" distB="0" distL="0" distR="0" wp14:anchorId="37D2A0C3" wp14:editId="4274EC30">
+            <wp:extent cx="5939514" cy="1952324"/>
+            <wp:effectExtent l="0" t="0" r="4445" b="0"/>
+            <wp:docPr id="1" name="Picture 1"/>
+            <wp:cNvGraphicFramePr>
+              <a:graphicFrameLocks xmlns:a="http://schemas.openxmlformats.org/drawingml/2006/main" noChangeAspect="1"/>
+            </wp:cNvGraphicFramePr>
+            <a:graphic xmlns:a="http://schemas.openxmlformats.org/drawingml/2006/main">
+              <a:graphicData uri="http://schemas.openxmlformats.org/drawingml/2006/picture">
+                <pic:pic xmlns:pic="http://schemas.openxmlformats.org/drawingml/2006/picture">
+                  <pic:nvPicPr>
+                    <pic:cNvPr id="1" name=""/>
+                    <pic:cNvPicPr/>
+                  </pic:nvPicPr>
+                  <pic:blipFill rotWithShape="1">
+                    <a:blip r:embed="rId20"/>
+                    <a:srcRect l="217" t="7549" r="259" b="60366"/>
+                    <a:stretch/>
+                  </pic:blipFill>
+                  <pic:spPr bwMode="auto">
+                    <a:xfrm>
+                      <a:off x="0" y="0"/>
+                      <a:ext cx="5944316" cy="1953902"/>
+                    </a:xfrm>
+                    <a:prstGeom prst="rect">
+                      <a:avLst/>
+                    </a:prstGeom>
+                    <a:ln>
+                      <a:noFill/>
+                    </a:ln>
+                    <a:extLst>
+                      <a:ext uri="{53640926-AAD7-44D8-BBD7-CCE9431645EC}">
+                        <a14:shadowObscured xmlns:a14="http://schemas.microsoft.com/office/drawing/2010/main"/>
+                      </a:ext>
+                    </a:extLst>
+                  </pic:spPr>
+                </pic:pic>
+              </a:graphicData>
+            </a:graphic>
+          </wp:inline>
+        </w:drawing>
+      </w:r>
+      <w:bookmarkStart w:id="14" w:name="_GoBack"/>
+      <w:bookmarkEnd w:id="14"/>
     </w:p>
     <w:sectPr>
       <w:type w:val="continuous"/>
@@ -4317,7 +4353,7 @@
 </file>
 
 <file path=word/endnotes.xml><?xml version="1.0" encoding="utf-8"?>
-<w:endnotes xmlns:wpc="http://schemas.microsoft.com/office/word/2010/wordprocessingCanvas" xmlns:mc="http://schemas.openxmlformats.org/markup-compatibility/2006" xmlns:o="urn:schemas-microsoft-com:office:office" xmlns:r="http://schemas.openxmlformats.org/officeDocument/2006/relationships" xmlns:m="http://schemas.openxmlformats.org/officeDocument/2006/math" xmlns:v="urn:schemas-microsoft-com:vml" xmlns:wp14="http://schemas.microsoft.com/office/word/2010/wordprocessingDrawing" xmlns:wp="http://schemas.openxmlformats.org/drawingml/2006/wordprocessingDrawing" xmlns:w10="urn:schemas-microsoft-com:office:word" xmlns:w="http://schemas.openxmlformats.org/wordprocessingml/2006/main" xmlns:w14="http://schemas.microsoft.com/office/word/2010/wordml" xmlns:wpg="http://schemas.microsoft.com/office/word/2010/wordprocessingGroup" xmlns:wpi="http://schemas.microsoft.com/office/word/2010/wordprocessingInk" xmlns:wne="http://schemas.microsoft.com/office/word/2006/wordml" xmlns:wps="http://schemas.microsoft.com/office/word/2010/wordprocessingShape" mc:Ignorable="w14 wp14">
+<w:endnotes xmlns:wpc="http://schemas.microsoft.com/office/word/2010/wordprocessingCanvas" xmlns:cx="http://schemas.microsoft.com/office/drawing/2014/chartex" xmlns:cx1="http://schemas.microsoft.com/office/drawing/2015/9/8/chartex" xmlns:mc="http://schemas.openxmlformats.org/markup-compatibility/2006" xmlns:o="urn:schemas-microsoft-com:office:office" xmlns:r="http://schemas.openxmlformats.org/officeDocument/2006/relationships" xmlns:m="http://schemas.openxmlformats.org/officeDocument/2006/math" xmlns:v="urn:schemas-microsoft-com:vml" xmlns:wp14="http://schemas.microsoft.com/office/word/2010/wordprocessingDrawing" xmlns:wp="http://schemas.openxmlformats.org/drawingml/2006/wordprocessingDrawing" xmlns:w10="urn:schemas-microsoft-com:office:word" xmlns:w="http://schemas.openxmlformats.org/wordprocessingml/2006/main" xmlns:w14="http://schemas.microsoft.com/office/word/2010/wordml" xmlns:w15="http://schemas.microsoft.com/office/word/2012/wordml" xmlns:w16se="http://schemas.microsoft.com/office/word/2015/wordml/symex" xmlns:wpg="http://schemas.microsoft.com/office/word/2010/wordprocessingGroup" xmlns:wpi="http://schemas.microsoft.com/office/word/2010/wordprocessingInk" xmlns:wne="http://schemas.microsoft.com/office/word/2006/wordml" xmlns:wps="http://schemas.microsoft.com/office/word/2010/wordprocessingShape" mc:Ignorable="w14 w15 w16se wp14">
   <w:endnote w:type="separator" w:id="-1">
     <w:p>
       <w:pPr>
@@ -4342,7 +4378,7 @@
 </file>
 
 <file path=word/footer1.xml><?xml version="1.0" encoding="utf-8"?>
-<w:ftr xmlns:wpc="http://schemas.microsoft.com/office/word/2010/wordprocessingCanvas" xmlns:mc="http://schemas.openxmlformats.org/markup-compatibility/2006" xmlns:o="urn:schemas-microsoft-com:office:office" xmlns:r="http://schemas.openxmlformats.org/officeDocument/2006/relationships" xmlns:m="http://schemas.openxmlformats.org/officeDocument/2006/math" xmlns:v="urn:schemas-microsoft-com:vml" xmlns:wp14="http://schemas.microsoft.com/office/word/2010/wordprocessingDrawing" xmlns:wp="http://schemas.openxmlformats.org/drawingml/2006/wordprocessingDrawing" xmlns:w10="urn:schemas-microsoft-com:office:word" xmlns:w="http://schemas.openxmlformats.org/wordprocessingml/2006/main" xmlns:w14="http://schemas.microsoft.com/office/word/2010/wordml" xmlns:wpg="http://schemas.microsoft.com/office/word/2010/wordprocessingGroup" xmlns:wpi="http://schemas.microsoft.com/office/word/2010/wordprocessingInk" xmlns:wne="http://schemas.microsoft.com/office/word/2006/wordml" xmlns:wps="http://schemas.microsoft.com/office/word/2010/wordprocessingShape" mc:Ignorable="w14 wp14">
+<w:ftr xmlns:wpc="http://schemas.microsoft.com/office/word/2010/wordprocessingCanvas" xmlns:cx="http://schemas.microsoft.com/office/drawing/2014/chartex" xmlns:cx1="http://schemas.microsoft.com/office/drawing/2015/9/8/chartex" xmlns:mc="http://schemas.openxmlformats.org/markup-compatibility/2006" xmlns:o="urn:schemas-microsoft-com:office:office" xmlns:r="http://schemas.openxmlformats.org/officeDocument/2006/relationships" xmlns:m="http://schemas.openxmlformats.org/officeDocument/2006/math" xmlns:v="urn:schemas-microsoft-com:vml" xmlns:wp14="http://schemas.microsoft.com/office/word/2010/wordprocessingDrawing" xmlns:wp="http://schemas.openxmlformats.org/drawingml/2006/wordprocessingDrawing" xmlns:w10="urn:schemas-microsoft-com:office:word" xmlns:w="http://schemas.openxmlformats.org/wordprocessingml/2006/main" xmlns:w14="http://schemas.microsoft.com/office/word/2010/wordml" xmlns:w15="http://schemas.microsoft.com/office/word/2012/wordml" xmlns:w16se="http://schemas.microsoft.com/office/word/2015/wordml/symex" xmlns:wpg="http://schemas.microsoft.com/office/word/2010/wordprocessingGroup" xmlns:wpi="http://schemas.microsoft.com/office/word/2010/wordprocessingInk" xmlns:wne="http://schemas.microsoft.com/office/word/2006/wordml" xmlns:wps="http://schemas.microsoft.com/office/word/2010/wordprocessingShape" mc:Ignorable="w14 w15 w16se wp14">
   <w:p>
     <w:pPr>
       <w:pStyle w:val="Footer"/>
@@ -4362,7 +4398,7 @@
         <w:noProof/>
         <w:lang w:val="de-DE"/>
       </w:rPr>
-      <w:t>1</w:t>
+      <w:t>12</w:t>
     </w:r>
     <w:r>
       <w:rPr>
@@ -4381,7 +4417,7 @@
 </file>
 
 <file path=word/footnotes.xml><?xml version="1.0" encoding="utf-8"?>
-<w:footnotes xmlns:wpc="http://schemas.microsoft.com/office/word/2010/wordprocessingCanvas" xmlns:mc="http://schemas.openxmlformats.org/markup-compatibility/2006" xmlns:o="urn:schemas-microsoft-com:office:office" xmlns:r="http://schemas.openxmlformats.org/officeDocument/2006/relationships" xmlns:m="http://schemas.openxmlformats.org/officeDocument/2006/math" xmlns:v="urn:schemas-microsoft-com:vml" xmlns:wp14="http://schemas.microsoft.com/office/word/2010/wordprocessingDrawing" xmlns:wp="http://schemas.openxmlformats.org/drawingml/2006/wordprocessingDrawing" xmlns:w10="urn:schemas-microsoft-com:office:word" xmlns:w="http://schemas.openxmlformats.org/wordprocessingml/2006/main" xmlns:w14="http://schemas.microsoft.com/office/word/2010/wordml" xmlns:wpg="http://schemas.microsoft.com/office/word/2010/wordprocessingGroup" xmlns:wpi="http://schemas.microsoft.com/office/word/2010/wordprocessingInk" xmlns:wne="http://schemas.microsoft.com/office/word/2006/wordml" xmlns:wps="http://schemas.microsoft.com/office/word/2010/wordprocessingShape" mc:Ignorable="w14 wp14">
+<w:footnotes xmlns:wpc="http://schemas.microsoft.com/office/word/2010/wordprocessingCanvas" xmlns:cx="http://schemas.microsoft.com/office/drawing/2014/chartex" xmlns:cx1="http://schemas.microsoft.com/office/drawing/2015/9/8/chartex" xmlns:mc="http://schemas.openxmlformats.org/markup-compatibility/2006" xmlns:o="urn:schemas-microsoft-com:office:office" xmlns:r="http://schemas.openxmlformats.org/officeDocument/2006/relationships" xmlns:m="http://schemas.openxmlformats.org/officeDocument/2006/math" xmlns:v="urn:schemas-microsoft-com:vml" xmlns:wp14="http://schemas.microsoft.com/office/word/2010/wordprocessingDrawing" xmlns:wp="http://schemas.openxmlformats.org/drawingml/2006/wordprocessingDrawing" xmlns:w10="urn:schemas-microsoft-com:office:word" xmlns:w="http://schemas.openxmlformats.org/wordprocessingml/2006/main" xmlns:w14="http://schemas.microsoft.com/office/word/2010/wordml" xmlns:w15="http://schemas.microsoft.com/office/word/2012/wordml" xmlns:w16se="http://schemas.microsoft.com/office/word/2015/wordml/symex" xmlns:wpg="http://schemas.microsoft.com/office/word/2010/wordprocessingGroup" xmlns:wpi="http://schemas.microsoft.com/office/word/2010/wordprocessingInk" xmlns:wne="http://schemas.microsoft.com/office/word/2006/wordml" xmlns:wps="http://schemas.microsoft.com/office/word/2010/wordprocessingShape" mc:Ignorable="w14 w15 w16se wp14">
   <w:footnote w:type="separator" w:id="-1">
     <w:p>
       <w:pPr>
@@ -4406,8 +4442,8 @@
 </file>
 
 <file path=word/numbering.xml><?xml version="1.0" encoding="utf-8"?>
-<w:numbering xmlns:wpc="http://schemas.microsoft.com/office/word/2010/wordprocessingCanvas" xmlns:mc="http://schemas.openxmlformats.org/markup-compatibility/2006" xmlns:o="urn:schemas-microsoft-com:office:office" xmlns:r="http://schemas.openxmlformats.org/officeDocument/2006/relationships" xmlns:m="http://schemas.openxmlformats.org/officeDocument/2006/math" xmlns:v="urn:schemas-microsoft-com:vml" xmlns:wp14="http://schemas.microsoft.com/office/word/2010/wordprocessingDrawing" xmlns:wp="http://schemas.openxmlformats.org/drawingml/2006/wordprocessingDrawing" xmlns:w10="urn:schemas-microsoft-com:office:word" xmlns:w="http://schemas.openxmlformats.org/wordprocessingml/2006/main" xmlns:w14="http://schemas.microsoft.com/office/word/2010/wordml" xmlns:wpg="http://schemas.microsoft.com/office/word/2010/wordprocessingGroup" xmlns:wpi="http://schemas.microsoft.com/office/word/2010/wordprocessingInk" xmlns:wne="http://schemas.microsoft.com/office/word/2006/wordml" xmlns:wps="http://schemas.microsoft.com/office/word/2010/wordprocessingShape" mc:Ignorable="w14 wp14">
-  <w:abstractNum w:abstractNumId="0">
+<w:numbering xmlns:wpc="http://schemas.microsoft.com/office/word/2010/wordprocessingCanvas" xmlns:cx="http://schemas.microsoft.com/office/drawing/2014/chartex" xmlns:cx1="http://schemas.microsoft.com/office/drawing/2015/9/8/chartex" xmlns:mc="http://schemas.openxmlformats.org/markup-compatibility/2006" xmlns:o="urn:schemas-microsoft-com:office:office" xmlns:r="http://schemas.openxmlformats.org/officeDocument/2006/relationships" xmlns:m="http://schemas.openxmlformats.org/officeDocument/2006/math" xmlns:v="urn:schemas-microsoft-com:vml" xmlns:wp14="http://schemas.microsoft.com/office/word/2010/wordprocessingDrawing" xmlns:wp="http://schemas.openxmlformats.org/drawingml/2006/wordprocessingDrawing" xmlns:w10="urn:schemas-microsoft-com:office:word" xmlns:w="http://schemas.openxmlformats.org/wordprocessingml/2006/main" xmlns:w14="http://schemas.microsoft.com/office/word/2010/wordml" xmlns:w15="http://schemas.microsoft.com/office/word/2012/wordml" xmlns:w16se="http://schemas.microsoft.com/office/word/2015/wordml/symex" xmlns:wpg="http://schemas.microsoft.com/office/word/2010/wordprocessingGroup" xmlns:wpi="http://schemas.microsoft.com/office/word/2010/wordprocessingInk" xmlns:wne="http://schemas.microsoft.com/office/word/2006/wordml" xmlns:wps="http://schemas.microsoft.com/office/word/2010/wordprocessingShape" mc:Ignorable="w14 w15 w16se wp14">
+  <w:abstractNum w:abstractNumId="0" w15:restartNumberingAfterBreak="0">
     <w:nsid w:val="04C53284"/>
     <w:multiLevelType w:val="hybridMultilevel"/>
     <w:tmpl w:val="49386512"/>
@@ -4520,7 +4556,7 @@
       </w:rPr>
     </w:lvl>
   </w:abstractNum>
-  <w:abstractNum w:abstractNumId="1">
+  <w:abstractNum w:abstractNumId="1" w15:restartNumberingAfterBreak="0">
     <w:nsid w:val="1D0B5ED1"/>
     <w:multiLevelType w:val="hybridMultilevel"/>
     <w:tmpl w:val="70F25E78"/>
@@ -4633,7 +4669,7 @@
       </w:rPr>
     </w:lvl>
   </w:abstractNum>
-  <w:abstractNum w:abstractNumId="2">
+  <w:abstractNum w:abstractNumId="2" w15:restartNumberingAfterBreak="0">
     <w:nsid w:val="2D4602BC"/>
     <w:multiLevelType w:val="hybridMultilevel"/>
     <w:tmpl w:val="C1A08B22"/>
@@ -4746,7 +4782,7 @@
       </w:rPr>
     </w:lvl>
   </w:abstractNum>
-  <w:abstractNum w:abstractNumId="3">
+  <w:abstractNum w:abstractNumId="3" w15:restartNumberingAfterBreak="0">
     <w:nsid w:val="58711CC4"/>
     <w:multiLevelType w:val="hybridMultilevel"/>
     <w:tmpl w:val="072C8F1E"/>
@@ -4859,7 +4895,7 @@
       </w:rPr>
     </w:lvl>
   </w:abstractNum>
-  <w:abstractNum w:abstractNumId="4">
+  <w:abstractNum w:abstractNumId="4" w15:restartNumberingAfterBreak="0">
     <w:nsid w:val="5EA1132D"/>
     <w:multiLevelType w:val="hybridMultilevel"/>
     <w:tmpl w:val="C1A08B22"/>
@@ -4991,7 +5027,7 @@
 </file>
 
 <file path=word/styles.xml><?xml version="1.0" encoding="utf-8"?>
-<w:styles xmlns:mc="http://schemas.openxmlformats.org/markup-compatibility/2006" xmlns:r="http://schemas.openxmlformats.org/officeDocument/2006/relationships" xmlns:w="http://schemas.openxmlformats.org/wordprocessingml/2006/main" xmlns:w14="http://schemas.microsoft.com/office/word/2010/wordml" mc:Ignorable="w14">
+<w:styles xmlns:mc="http://schemas.openxmlformats.org/markup-compatibility/2006" xmlns:r="http://schemas.openxmlformats.org/officeDocument/2006/relationships" xmlns:w="http://schemas.openxmlformats.org/wordprocessingml/2006/main" xmlns:w14="http://schemas.microsoft.com/office/word/2010/wordml" xmlns:w15="http://schemas.microsoft.com/office/word/2012/wordml" xmlns:w16se="http://schemas.microsoft.com/office/word/2015/wordml/symex" mc:Ignorable="w14 w15 w16se">
   <w:docDefaults>
     <w:rPrDefault>
       <w:rPr>
@@ -5001,144 +5037,378 @@
     </w:rPrDefault>
     <w:pPrDefault/>
   </w:docDefaults>
-  <w:latentStyles w:defLockedState="0" w:defUIPriority="99" w:defSemiHidden="1" w:defUnhideWhenUsed="1" w:defQFormat="0" w:count="267">
-    <w:lsdException w:name="Normal" w:locked="1" w:semiHidden="0" w:uiPriority="0" w:unhideWhenUsed="0" w:qFormat="1"/>
-    <w:lsdException w:name="heading 1" w:locked="1" w:semiHidden="0" w:uiPriority="0" w:unhideWhenUsed="0" w:qFormat="1"/>
-    <w:lsdException w:name="heading 2" w:locked="1" w:semiHidden="0" w:uiPriority="0" w:unhideWhenUsed="0" w:qFormat="1"/>
-    <w:lsdException w:name="heading 3" w:locked="1" w:semiHidden="0" w:uiPriority="0" w:unhideWhenUsed="0" w:qFormat="1"/>
-    <w:lsdException w:name="heading 4" w:locked="1" w:uiPriority="0" w:qFormat="1"/>
-    <w:lsdException w:name="heading 5" w:locked="1" w:uiPriority="0" w:qFormat="1"/>
-    <w:lsdException w:name="heading 6" w:locked="1" w:uiPriority="0" w:qFormat="1"/>
-    <w:lsdException w:name="heading 7" w:locked="1" w:uiPriority="0" w:qFormat="1"/>
-    <w:lsdException w:name="heading 8" w:locked="1" w:uiPriority="0" w:qFormat="1"/>
-    <w:lsdException w:name="heading 9" w:locked="1" w:uiPriority="0" w:qFormat="1"/>
-    <w:lsdException w:name="toc 1" w:locked="1" w:semiHidden="0" w:uiPriority="39" w:unhideWhenUsed="0"/>
-    <w:lsdException w:name="toc 2" w:locked="1" w:semiHidden="0" w:uiPriority="39" w:unhideWhenUsed="0"/>
-    <w:lsdException w:name="toc 3" w:locked="1" w:semiHidden="0" w:uiPriority="0" w:unhideWhenUsed="0"/>
-    <w:lsdException w:name="toc 4" w:locked="1" w:semiHidden="0" w:uiPriority="0" w:unhideWhenUsed="0"/>
-    <w:lsdException w:name="toc 5" w:locked="1" w:semiHidden="0" w:uiPriority="0" w:unhideWhenUsed="0"/>
-    <w:lsdException w:name="toc 6" w:locked="1" w:semiHidden="0" w:uiPriority="0" w:unhideWhenUsed="0"/>
-    <w:lsdException w:name="toc 7" w:locked="1" w:semiHidden="0" w:uiPriority="0" w:unhideWhenUsed="0"/>
-    <w:lsdException w:name="toc 8" w:locked="1" w:semiHidden="0" w:uiPriority="0" w:unhideWhenUsed="0"/>
-    <w:lsdException w:name="toc 9" w:locked="1" w:semiHidden="0" w:uiPriority="0" w:unhideWhenUsed="0"/>
-    <w:lsdException w:name="caption" w:locked="1" w:semiHidden="0" w:uiPriority="0" w:unhideWhenUsed="0" w:qFormat="1"/>
-    <w:lsdException w:name="Title" w:locked="1" w:semiHidden="0" w:uiPriority="0" w:unhideWhenUsed="0" w:qFormat="1"/>
-    <w:lsdException w:name="Default Paragraph Font" w:locked="1" w:semiHidden="0" w:uiPriority="0" w:unhideWhenUsed="0"/>
-    <w:lsdException w:name="Subtitle" w:locked="1" w:semiHidden="0" w:uiPriority="0" w:unhideWhenUsed="0" w:qFormat="1"/>
-    <w:lsdException w:name="Strong" w:locked="1" w:semiHidden="0" w:uiPriority="0" w:unhideWhenUsed="0" w:qFormat="1"/>
-    <w:lsdException w:name="Emphasis" w:locked="1" w:semiHidden="0" w:uiPriority="0" w:unhideWhenUsed="0" w:qFormat="1"/>
-    <w:lsdException w:name="Table Grid" w:locked="1" w:semiHidden="0" w:uiPriority="0" w:unhideWhenUsed="0"/>
-    <w:lsdException w:name="Placeholder Text" w:unhideWhenUsed="0"/>
-    <w:lsdException w:name="No Spacing" w:semiHidden="0" w:uiPriority="1" w:unhideWhenUsed="0" w:qFormat="1"/>
-    <w:lsdException w:name="Light Shading" w:semiHidden="0" w:uiPriority="60" w:unhideWhenUsed="0"/>
-    <w:lsdException w:name="Light List" w:semiHidden="0" w:uiPriority="61" w:unhideWhenUsed="0"/>
-    <w:lsdException w:name="Light Grid" w:semiHidden="0" w:uiPriority="62" w:unhideWhenUsed="0"/>
-    <w:lsdException w:name="Medium Shading 1" w:semiHidden="0" w:uiPriority="63" w:unhideWhenUsed="0"/>
-    <w:lsdException w:name="Medium Shading 2" w:semiHidden="0" w:uiPriority="64" w:unhideWhenUsed="0"/>
-    <w:lsdException w:name="Medium List 1" w:semiHidden="0" w:uiPriority="65" w:unhideWhenUsed="0"/>
-    <w:lsdException w:name="Medium List 2" w:semiHidden="0" w:uiPriority="66" w:unhideWhenUsed="0"/>
-    <w:lsdException w:name="Medium Grid 1" w:semiHidden="0" w:uiPriority="67" w:unhideWhenUsed="0"/>
-    <w:lsdException w:name="Medium Grid 2" w:semiHidden="0" w:uiPriority="68" w:unhideWhenUsed="0"/>
-    <w:lsdException w:name="Medium Grid 3" w:semiHidden="0" w:uiPriority="69" w:unhideWhenUsed="0"/>
-    <w:lsdException w:name="Dark List" w:semiHidden="0" w:uiPriority="70" w:unhideWhenUsed="0"/>
-    <w:lsdException w:name="Colorful Shading" w:semiHidden="0" w:uiPriority="71" w:unhideWhenUsed="0"/>
-    <w:lsdException w:name="Colorful List" w:semiHidden="0" w:uiPriority="72" w:unhideWhenUsed="0"/>
-    <w:lsdException w:name="Colorful Grid" w:semiHidden="0" w:uiPriority="73" w:unhideWhenUsed="0"/>
-    <w:lsdException w:name="Light Shading Accent 1" w:semiHidden="0" w:uiPriority="60" w:unhideWhenUsed="0"/>
-    <w:lsdException w:name="Light List Accent 1" w:semiHidden="0" w:uiPriority="61" w:unhideWhenUsed="0"/>
-    <w:lsdException w:name="Light Grid Accent 1" w:semiHidden="0" w:uiPriority="62" w:unhideWhenUsed="0"/>
-    <w:lsdException w:name="Medium Shading 1 Accent 1" w:semiHidden="0" w:uiPriority="63" w:unhideWhenUsed="0"/>
-    <w:lsdException w:name="Medium Shading 2 Accent 1" w:semiHidden="0" w:uiPriority="64" w:unhideWhenUsed="0"/>
-    <w:lsdException w:name="Medium List 1 Accent 1" w:semiHidden="0" w:uiPriority="65" w:unhideWhenUsed="0"/>
-    <w:lsdException w:name="Revision" w:unhideWhenUsed="0"/>
-    <w:lsdException w:name="List Paragraph" w:semiHidden="0" w:uiPriority="34" w:unhideWhenUsed="0" w:qFormat="1"/>
-    <w:lsdException w:name="Quote" w:semiHidden="0" w:uiPriority="29" w:unhideWhenUsed="0" w:qFormat="1"/>
-    <w:lsdException w:name="Intense Quote" w:semiHidden="0" w:uiPriority="30" w:unhideWhenUsed="0" w:qFormat="1"/>
-    <w:lsdException w:name="Medium List 2 Accent 1" w:semiHidden="0" w:uiPriority="66" w:unhideWhenUsed="0"/>
-    <w:lsdException w:name="Medium Grid 1 Accent 1" w:semiHidden="0" w:uiPriority="67" w:unhideWhenUsed="0"/>
-    <w:lsdException w:name="Medium Grid 2 Accent 1" w:semiHidden="0" w:uiPriority="68" w:unhideWhenUsed="0"/>
-    <w:lsdException w:name="Medium Grid 3 Accent 1" w:semiHidden="0" w:uiPriority="69" w:unhideWhenUsed="0"/>
-    <w:lsdException w:name="Dark List Accent 1" w:semiHidden="0" w:uiPriority="70" w:unhideWhenUsed="0"/>
-    <w:lsdException w:name="Colorful Shading Accent 1" w:semiHidden="0" w:uiPriority="71" w:unhideWhenUsed="0"/>
-    <w:lsdException w:name="Colorful List Accent 1" w:semiHidden="0" w:uiPriority="72" w:unhideWhenUsed="0"/>
-    <w:lsdException w:name="Colorful Grid Accent 1" w:semiHidden="0" w:uiPriority="73" w:unhideWhenUsed="0"/>
-    <w:lsdException w:name="Light Shading Accent 2" w:semiHidden="0" w:uiPriority="60" w:unhideWhenUsed="0"/>
-    <w:lsdException w:name="Light List Accent 2" w:semiHidden="0" w:uiPriority="61" w:unhideWhenUsed="0"/>
-    <w:lsdException w:name="Light Grid Accent 2" w:semiHidden="0" w:uiPriority="62" w:unhideWhenUsed="0"/>
-    <w:lsdException w:name="Medium Shading 1 Accent 2" w:semiHidden="0" w:uiPriority="63" w:unhideWhenUsed="0"/>
-    <w:lsdException w:name="Medium Shading 2 Accent 2" w:semiHidden="0" w:uiPriority="64" w:unhideWhenUsed="0"/>
-    <w:lsdException w:name="Medium List 1 Accent 2" w:semiHidden="0" w:uiPriority="65" w:unhideWhenUsed="0"/>
-    <w:lsdException w:name="Medium List 2 Accent 2" w:semiHidden="0" w:uiPriority="66" w:unhideWhenUsed="0"/>
-    <w:lsdException w:name="Medium Grid 1 Accent 2" w:semiHidden="0" w:uiPriority="67" w:unhideWhenUsed="0"/>
-    <w:lsdException w:name="Medium Grid 2 Accent 2" w:semiHidden="0" w:uiPriority="68" w:unhideWhenUsed="0"/>
-    <w:lsdException w:name="Medium Grid 3 Accent 2" w:semiHidden="0" w:uiPriority="69" w:unhideWhenUsed="0"/>
-    <w:lsdException w:name="Dark List Accent 2" w:semiHidden="0" w:uiPriority="70" w:unhideWhenUsed="0"/>
-    <w:lsdException w:name="Colorful Shading Accent 2" w:semiHidden="0" w:uiPriority="71" w:unhideWhenUsed="0"/>
-    <w:lsdException w:name="Colorful List Accent 2" w:semiHidden="0" w:uiPriority="72" w:unhideWhenUsed="0"/>
-    <w:lsdException w:name="Colorful Grid Accent 2" w:semiHidden="0" w:uiPriority="73" w:unhideWhenUsed="0"/>
-    <w:lsdException w:name="Light Shading Accent 3" w:semiHidden="0" w:uiPriority="60" w:unhideWhenUsed="0"/>
-    <w:lsdException w:name="Light List Accent 3" w:semiHidden="0" w:uiPriority="61" w:unhideWhenUsed="0"/>
-    <w:lsdException w:name="Light Grid Accent 3" w:semiHidden="0" w:uiPriority="62" w:unhideWhenUsed="0"/>
-    <w:lsdException w:name="Medium Shading 1 Accent 3" w:semiHidden="0" w:uiPriority="63" w:unhideWhenUsed="0"/>
-    <w:lsdException w:name="Medium Shading 2 Accent 3" w:semiHidden="0" w:uiPriority="64" w:unhideWhenUsed="0"/>
-    <w:lsdException w:name="Medium List 1 Accent 3" w:semiHidden="0" w:uiPriority="65" w:unhideWhenUsed="0"/>
-    <w:lsdException w:name="Medium List 2 Accent 3" w:semiHidden="0" w:uiPriority="66" w:unhideWhenUsed="0"/>
-    <w:lsdException w:name="Medium Grid 1 Accent 3" w:semiHidden="0" w:uiPriority="67" w:unhideWhenUsed="0"/>
-    <w:lsdException w:name="Medium Grid 2 Accent 3" w:semiHidden="0" w:uiPriority="68" w:unhideWhenUsed="0"/>
-    <w:lsdException w:name="Medium Grid 3 Accent 3" w:semiHidden="0" w:uiPriority="69" w:unhideWhenUsed="0"/>
-    <w:lsdException w:name="Dark List Accent 3" w:semiHidden="0" w:uiPriority="70" w:unhideWhenUsed="0"/>
-    <w:lsdException w:name="Colorful Shading Accent 3" w:semiHidden="0" w:uiPriority="71" w:unhideWhenUsed="0"/>
-    <w:lsdException w:name="Colorful List Accent 3" w:semiHidden="0" w:uiPriority="72" w:unhideWhenUsed="0"/>
-    <w:lsdException w:name="Colorful Grid Accent 3" w:semiHidden="0" w:uiPriority="73" w:unhideWhenUsed="0"/>
-    <w:lsdException w:name="Light Shading Accent 4" w:semiHidden="0" w:uiPriority="60" w:unhideWhenUsed="0"/>
-    <w:lsdException w:name="Light List Accent 4" w:semiHidden="0" w:uiPriority="61" w:unhideWhenUsed="0"/>
-    <w:lsdException w:name="Light Grid Accent 4" w:semiHidden="0" w:uiPriority="62" w:unhideWhenUsed="0"/>
-    <w:lsdException w:name="Medium Shading 1 Accent 4" w:semiHidden="0" w:uiPriority="63" w:unhideWhenUsed="0"/>
-    <w:lsdException w:name="Medium Shading 2 Accent 4" w:semiHidden="0" w:uiPriority="64" w:unhideWhenUsed="0"/>
-    <w:lsdException w:name="Medium List 1 Accent 4" w:semiHidden="0" w:uiPriority="65" w:unhideWhenUsed="0"/>
-    <w:lsdException w:name="Medium List 2 Accent 4" w:semiHidden="0" w:uiPriority="66" w:unhideWhenUsed="0"/>
-    <w:lsdException w:name="Medium Grid 1 Accent 4" w:semiHidden="0" w:uiPriority="67" w:unhideWhenUsed="0"/>
-    <w:lsdException w:name="Medium Grid 2 Accent 4" w:semiHidden="0" w:uiPriority="68" w:unhideWhenUsed="0"/>
-    <w:lsdException w:name="Medium Grid 3 Accent 4" w:semiHidden="0" w:uiPriority="69" w:unhideWhenUsed="0"/>
-    <w:lsdException w:name="Dark List Accent 4" w:semiHidden="0" w:uiPriority="70" w:unhideWhenUsed="0"/>
-    <w:lsdException w:name="Colorful Shading Accent 4" w:semiHidden="0" w:uiPriority="71" w:unhideWhenUsed="0"/>
-    <w:lsdException w:name="Colorful List Accent 4" w:semiHidden="0" w:uiPriority="72" w:unhideWhenUsed="0"/>
-    <w:lsdException w:name="Colorful Grid Accent 4" w:semiHidden="0" w:uiPriority="73" w:unhideWhenUsed="0"/>
-    <w:lsdException w:name="Light Shading Accent 5" w:semiHidden="0" w:uiPriority="60" w:unhideWhenUsed="0"/>
-    <w:lsdException w:name="Light List Accent 5" w:semiHidden="0" w:uiPriority="61" w:unhideWhenUsed="0"/>
-    <w:lsdException w:name="Light Grid Accent 5" w:semiHidden="0" w:uiPriority="62" w:unhideWhenUsed="0"/>
-    <w:lsdException w:name="Medium Shading 1 Accent 5" w:semiHidden="0" w:uiPriority="63" w:unhideWhenUsed="0"/>
-    <w:lsdException w:name="Medium Shading 2 Accent 5" w:semiHidden="0" w:uiPriority="64" w:unhideWhenUsed="0"/>
-    <w:lsdException w:name="Medium List 1 Accent 5" w:semiHidden="0" w:uiPriority="65" w:unhideWhenUsed="0"/>
-    <w:lsdException w:name="Medium List 2 Accent 5" w:semiHidden="0" w:uiPriority="66" w:unhideWhenUsed="0"/>
-    <w:lsdException w:name="Medium Grid 1 Accent 5" w:semiHidden="0" w:uiPriority="67" w:unhideWhenUsed="0"/>
-    <w:lsdException w:name="Medium Grid 2 Accent 5" w:semiHidden="0" w:uiPriority="68" w:unhideWhenUsed="0"/>
-    <w:lsdException w:name="Medium Grid 3 Accent 5" w:semiHidden="0" w:uiPriority="69" w:unhideWhenUsed="0"/>
-    <w:lsdException w:name="Dark List Accent 5" w:semiHidden="0" w:uiPriority="70" w:unhideWhenUsed="0"/>
-    <w:lsdException w:name="Colorful Shading Accent 5" w:semiHidden="0" w:uiPriority="71" w:unhideWhenUsed="0"/>
-    <w:lsdException w:name="Colorful List Accent 5" w:semiHidden="0" w:uiPriority="72" w:unhideWhenUsed="0"/>
-    <w:lsdException w:name="Colorful Grid Accent 5" w:semiHidden="0" w:uiPriority="73" w:unhideWhenUsed="0"/>
-    <w:lsdException w:name="Light Shading Accent 6" w:semiHidden="0" w:uiPriority="60" w:unhideWhenUsed="0"/>
-    <w:lsdException w:name="Light List Accent 6" w:semiHidden="0" w:uiPriority="61" w:unhideWhenUsed="0"/>
-    <w:lsdException w:name="Light Grid Accent 6" w:semiHidden="0" w:uiPriority="62" w:unhideWhenUsed="0"/>
-    <w:lsdException w:name="Medium Shading 1 Accent 6" w:semiHidden="0" w:uiPriority="63" w:unhideWhenUsed="0"/>
-    <w:lsdException w:name="Medium Shading 2 Accent 6" w:semiHidden="0" w:uiPriority="64" w:unhideWhenUsed="0"/>
-    <w:lsdException w:name="Medium List 1 Accent 6" w:semiHidden="0" w:uiPriority="65" w:unhideWhenUsed="0"/>
-    <w:lsdException w:name="Medium List 2 Accent 6" w:semiHidden="0" w:uiPriority="66" w:unhideWhenUsed="0"/>
-    <w:lsdException w:name="Medium Grid 1 Accent 6" w:semiHidden="0" w:uiPriority="67" w:unhideWhenUsed="0"/>
-    <w:lsdException w:name="Medium Grid 2 Accent 6" w:semiHidden="0" w:uiPriority="68" w:unhideWhenUsed="0"/>
-    <w:lsdException w:name="Medium Grid 3 Accent 6" w:semiHidden="0" w:uiPriority="69" w:unhideWhenUsed="0"/>
-    <w:lsdException w:name="Dark List Accent 6" w:semiHidden="0" w:uiPriority="70" w:unhideWhenUsed="0"/>
-    <w:lsdException w:name="Colorful Shading Accent 6" w:semiHidden="0" w:uiPriority="71" w:unhideWhenUsed="0"/>
-    <w:lsdException w:name="Colorful List Accent 6" w:semiHidden="0" w:uiPriority="72" w:unhideWhenUsed="0"/>
-    <w:lsdException w:name="Colorful Grid Accent 6" w:semiHidden="0" w:uiPriority="73" w:unhideWhenUsed="0"/>
-    <w:lsdException w:name="Subtle Emphasis" w:semiHidden="0" w:unhideWhenUsed="0" w:qFormat="1"/>
-    <w:lsdException w:name="Intense Emphasis" w:semiHidden="0" w:uiPriority="21" w:unhideWhenUsed="0" w:qFormat="1"/>
-    <w:lsdException w:name="Subtle Reference" w:semiHidden="0" w:uiPriority="31" w:unhideWhenUsed="0" w:qFormat="1"/>
-    <w:lsdException w:name="Intense Reference" w:semiHidden="0" w:uiPriority="32" w:unhideWhenUsed="0" w:qFormat="1"/>
-    <w:lsdException w:name="Book Title" w:semiHidden="0" w:uiPriority="33" w:unhideWhenUsed="0" w:qFormat="1"/>
-    <w:lsdException w:name="Bibliography" w:uiPriority="37"/>
-    <w:lsdException w:name="TOC Heading" w:semiHidden="0" w:uiPriority="39" w:unhideWhenUsed="0" w:qFormat="1"/>
+  <w:latentStyles w:defLockedState="0" w:defUIPriority="99" w:defSemiHidden="0" w:defUnhideWhenUsed="0" w:defQFormat="0" w:count="371">
+    <w:lsdException w:name="Normal" w:locked="1" w:uiPriority="0" w:qFormat="1"/>
+    <w:lsdException w:name="heading 1" w:locked="1" w:uiPriority="0" w:qFormat="1"/>
+    <w:lsdException w:name="heading 2" w:locked="1" w:uiPriority="0" w:qFormat="1"/>
+    <w:lsdException w:name="heading 3" w:locked="1" w:uiPriority="0" w:qFormat="1"/>
+    <w:lsdException w:name="heading 4" w:locked="1" w:semiHidden="1" w:uiPriority="0" w:unhideWhenUsed="1" w:qFormat="1"/>
+    <w:lsdException w:name="heading 5" w:locked="1" w:semiHidden="1" w:uiPriority="0" w:unhideWhenUsed="1" w:qFormat="1"/>
+    <w:lsdException w:name="heading 6" w:locked="1" w:semiHidden="1" w:uiPriority="0" w:unhideWhenUsed="1" w:qFormat="1"/>
+    <w:lsdException w:name="heading 7" w:locked="1" w:semiHidden="1" w:uiPriority="0" w:unhideWhenUsed="1" w:qFormat="1"/>
+    <w:lsdException w:name="heading 8" w:locked="1" w:semiHidden="1" w:uiPriority="0" w:unhideWhenUsed="1" w:qFormat="1"/>
+    <w:lsdException w:name="heading 9" w:locked="1" w:semiHidden="1" w:uiPriority="0" w:unhideWhenUsed="1" w:qFormat="1"/>
+    <w:lsdException w:name="index 1" w:semiHidden="1" w:unhideWhenUsed="1"/>
+    <w:lsdException w:name="index 2" w:semiHidden="1" w:unhideWhenUsed="1"/>
+    <w:lsdException w:name="index 3" w:semiHidden="1" w:unhideWhenUsed="1"/>
+    <w:lsdException w:name="index 4" w:semiHidden="1" w:unhideWhenUsed="1"/>
+    <w:lsdException w:name="index 5" w:semiHidden="1" w:unhideWhenUsed="1"/>
+    <w:lsdException w:name="index 6" w:semiHidden="1" w:unhideWhenUsed="1"/>
+    <w:lsdException w:name="index 7" w:semiHidden="1" w:unhideWhenUsed="1"/>
+    <w:lsdException w:name="index 8" w:semiHidden="1" w:unhideWhenUsed="1"/>
+    <w:lsdException w:name="index 9" w:semiHidden="1" w:unhideWhenUsed="1"/>
+    <w:lsdException w:name="toc 1" w:locked="1" w:uiPriority="39"/>
+    <w:lsdException w:name="toc 2" w:locked="1" w:uiPriority="39"/>
+    <w:lsdException w:name="toc 3" w:locked="1" w:uiPriority="0"/>
+    <w:lsdException w:name="toc 4" w:locked="1" w:uiPriority="0"/>
+    <w:lsdException w:name="toc 5" w:locked="1" w:uiPriority="0"/>
+    <w:lsdException w:name="toc 6" w:locked="1" w:uiPriority="0"/>
+    <w:lsdException w:name="toc 7" w:locked="1" w:uiPriority="0"/>
+    <w:lsdException w:name="toc 8" w:locked="1" w:uiPriority="0"/>
+    <w:lsdException w:name="toc 9" w:locked="1" w:uiPriority="0"/>
+    <w:lsdException w:name="Normal Indent" w:semiHidden="1" w:unhideWhenUsed="1"/>
+    <w:lsdException w:name="footnote text" w:semiHidden="1" w:unhideWhenUsed="1"/>
+    <w:lsdException w:name="annotation text" w:semiHidden="1" w:unhideWhenUsed="1"/>
+    <w:lsdException w:name="header" w:semiHidden="1" w:unhideWhenUsed="1"/>
+    <w:lsdException w:name="footer" w:semiHidden="1" w:unhideWhenUsed="1"/>
+    <w:lsdException w:name="index heading" w:semiHidden="1" w:unhideWhenUsed="1"/>
+    <w:lsdException w:name="caption" w:locked="1" w:uiPriority="0" w:qFormat="1"/>
+    <w:lsdException w:name="table of figures" w:semiHidden="1" w:unhideWhenUsed="1"/>
+    <w:lsdException w:name="envelope address" w:semiHidden="1" w:unhideWhenUsed="1"/>
+    <w:lsdException w:name="envelope return" w:semiHidden="1" w:unhideWhenUsed="1"/>
+    <w:lsdException w:name="footnote reference" w:semiHidden="1" w:unhideWhenUsed="1"/>
+    <w:lsdException w:name="annotation reference" w:semiHidden="1" w:unhideWhenUsed="1"/>
+    <w:lsdException w:name="line number" w:semiHidden="1" w:unhideWhenUsed="1"/>
+    <w:lsdException w:name="page number" w:semiHidden="1" w:unhideWhenUsed="1"/>
+    <w:lsdException w:name="endnote reference" w:semiHidden="1" w:unhideWhenUsed="1"/>
+    <w:lsdException w:name="endnote text" w:semiHidden="1" w:unhideWhenUsed="1"/>
+    <w:lsdException w:name="table of authorities" w:semiHidden="1" w:unhideWhenUsed="1"/>
+    <w:lsdException w:name="macro" w:semiHidden="1" w:unhideWhenUsed="1"/>
+    <w:lsdException w:name="toa heading" w:semiHidden="1" w:unhideWhenUsed="1"/>
+    <w:lsdException w:name="List" w:semiHidden="1" w:unhideWhenUsed="1"/>
+    <w:lsdException w:name="List Bullet" w:semiHidden="1" w:unhideWhenUsed="1"/>
+    <w:lsdException w:name="List Number" w:semiHidden="1" w:unhideWhenUsed="1"/>
+    <w:lsdException w:name="List 2" w:semiHidden="1" w:unhideWhenUsed="1"/>
+    <w:lsdException w:name="List 3" w:semiHidden="1" w:unhideWhenUsed="1"/>
+    <w:lsdException w:name="List 4" w:semiHidden="1" w:unhideWhenUsed="1"/>
+    <w:lsdException w:name="List 5" w:semiHidden="1" w:unhideWhenUsed="1"/>
+    <w:lsdException w:name="List Bullet 2" w:semiHidden="1" w:unhideWhenUsed="1"/>
+    <w:lsdException w:name="List Bullet 3" w:semiHidden="1" w:unhideWhenUsed="1"/>
+    <w:lsdException w:name="List Bullet 4" w:semiHidden="1" w:unhideWhenUsed="1"/>
+    <w:lsdException w:name="List Bullet 5" w:semiHidden="1" w:unhideWhenUsed="1"/>
+    <w:lsdException w:name="List Number 2" w:semiHidden="1" w:unhideWhenUsed="1"/>
+    <w:lsdException w:name="List Number 3" w:semiHidden="1" w:unhideWhenUsed="1"/>
+    <w:lsdException w:name="List Number 4" w:semiHidden="1" w:unhideWhenUsed="1"/>
+    <w:lsdException w:name="List Number 5" w:semiHidden="1" w:unhideWhenUsed="1"/>
+    <w:lsdException w:name="Title" w:locked="1" w:uiPriority="0" w:qFormat="1"/>
+    <w:lsdException w:name="Closing" w:semiHidden="1" w:unhideWhenUsed="1"/>
+    <w:lsdException w:name="Signature" w:semiHidden="1" w:unhideWhenUsed="1"/>
+    <w:lsdException w:name="Default Paragraph Font" w:locked="1" w:uiPriority="0"/>
+    <w:lsdException w:name="Body Text" w:semiHidden="1" w:unhideWhenUsed="1"/>
+    <w:lsdException w:name="Body Text Indent" w:semiHidden="1" w:unhideWhenUsed="1"/>
+    <w:lsdException w:name="List Continue" w:semiHidden="1" w:unhideWhenUsed="1"/>
+    <w:lsdException w:name="List Continue 2" w:semiHidden="1" w:unhideWhenUsed="1"/>
+    <w:lsdException w:name="List Continue 3" w:semiHidden="1" w:unhideWhenUsed="1"/>
+    <w:lsdException w:name="List Continue 4" w:semiHidden="1" w:unhideWhenUsed="1"/>
+    <w:lsdException w:name="List Continue 5" w:semiHidden="1" w:unhideWhenUsed="1"/>
+    <w:lsdException w:name="Message Header" w:semiHidden="1" w:unhideWhenUsed="1"/>
+    <w:lsdException w:name="Subtitle" w:locked="1" w:uiPriority="0" w:qFormat="1"/>
+    <w:lsdException w:name="Salutation" w:semiHidden="1" w:unhideWhenUsed="1"/>
+    <w:lsdException w:name="Date" w:semiHidden="1" w:unhideWhenUsed="1"/>
+    <w:lsdException w:name="Body Text First Indent" w:semiHidden="1" w:unhideWhenUsed="1"/>
+    <w:lsdException w:name="Body Text First Indent 2" w:semiHidden="1" w:unhideWhenUsed="1"/>
+    <w:lsdException w:name="Note Heading" w:semiHidden="1" w:unhideWhenUsed="1"/>
+    <w:lsdException w:name="Body Text 2" w:semiHidden="1" w:unhideWhenUsed="1"/>
+    <w:lsdException w:name="Body Text 3" w:semiHidden="1" w:unhideWhenUsed="1"/>
+    <w:lsdException w:name="Body Text Indent 2" w:semiHidden="1" w:unhideWhenUsed="1"/>
+    <w:lsdException w:name="Body Text Indent 3" w:semiHidden="1" w:unhideWhenUsed="1"/>
+    <w:lsdException w:name="Block Text" w:semiHidden="1" w:unhideWhenUsed="1"/>
+    <w:lsdException w:name="Hyperlink" w:semiHidden="1" w:unhideWhenUsed="1"/>
+    <w:lsdException w:name="FollowedHyperlink" w:semiHidden="1" w:unhideWhenUsed="1"/>
+    <w:lsdException w:name="Strong" w:locked="1" w:uiPriority="0" w:qFormat="1"/>
+    <w:lsdException w:name="Emphasis" w:locked="1" w:uiPriority="0" w:qFormat="1"/>
+    <w:lsdException w:name="Document Map" w:semiHidden="1" w:unhideWhenUsed="1"/>
+    <w:lsdException w:name="Plain Text" w:semiHidden="1" w:unhideWhenUsed="1"/>
+    <w:lsdException w:name="E-mail Signature" w:semiHidden="1" w:unhideWhenUsed="1"/>
+    <w:lsdException w:name="HTML Top of Form" w:semiHidden="1" w:unhideWhenUsed="1"/>
+    <w:lsdException w:name="HTML Bottom of Form" w:semiHidden="1" w:unhideWhenUsed="1"/>
+    <w:lsdException w:name="Normal (Web)" w:semiHidden="1" w:unhideWhenUsed="1"/>
+    <w:lsdException w:name="HTML Acronym" w:semiHidden="1" w:unhideWhenUsed="1"/>
+    <w:lsdException w:name="HTML Address" w:semiHidden="1" w:unhideWhenUsed="1"/>
+    <w:lsdException w:name="HTML Cite" w:semiHidden="1" w:unhideWhenUsed="1"/>
+    <w:lsdException w:name="HTML Code" w:semiHidden="1" w:unhideWhenUsed="1"/>
+    <w:lsdException w:name="HTML Definition" w:semiHidden="1" w:unhideWhenUsed="1"/>
+    <w:lsdException w:name="HTML Keyboard" w:semiHidden="1" w:unhideWhenUsed="1"/>
+    <w:lsdException w:name="HTML Preformatted" w:semiHidden="1" w:unhideWhenUsed="1"/>
+    <w:lsdException w:name="HTML Sample" w:semiHidden="1" w:unhideWhenUsed="1"/>
+    <w:lsdException w:name="HTML Typewriter" w:semiHidden="1" w:unhideWhenUsed="1"/>
+    <w:lsdException w:name="HTML Variable" w:semiHidden="1" w:unhideWhenUsed="1"/>
+    <w:lsdException w:name="Normal Table" w:semiHidden="1" w:unhideWhenUsed="1"/>
+    <w:lsdException w:name="annotation subject" w:semiHidden="1" w:unhideWhenUsed="1"/>
+    <w:lsdException w:name="No List" w:semiHidden="1" w:unhideWhenUsed="1"/>
+    <w:lsdException w:name="Outline List 1" w:semiHidden="1" w:unhideWhenUsed="1"/>
+    <w:lsdException w:name="Outline List 2" w:semiHidden="1" w:unhideWhenUsed="1"/>
+    <w:lsdException w:name="Outline List 3" w:semiHidden="1" w:unhideWhenUsed="1"/>
+    <w:lsdException w:name="Table Simple 1" w:semiHidden="1" w:unhideWhenUsed="1"/>
+    <w:lsdException w:name="Table Simple 2" w:semiHidden="1" w:unhideWhenUsed="1"/>
+    <w:lsdException w:name="Table Simple 3" w:semiHidden="1" w:unhideWhenUsed="1"/>
+    <w:lsdException w:name="Table Classic 1" w:semiHidden="1" w:unhideWhenUsed="1"/>
+    <w:lsdException w:name="Table Classic 2" w:semiHidden="1" w:unhideWhenUsed="1"/>
+    <w:lsdException w:name="Table Classic 3" w:semiHidden="1" w:unhideWhenUsed="1"/>
+    <w:lsdException w:name="Table Classic 4" w:semiHidden="1" w:unhideWhenUsed="1"/>
+    <w:lsdException w:name="Table Colorful 1" w:semiHidden="1" w:unhideWhenUsed="1"/>
+    <w:lsdException w:name="Table Colorful 2" w:semiHidden="1" w:unhideWhenUsed="1"/>
+    <w:lsdException w:name="Table Colorful 3" w:semiHidden="1" w:unhideWhenUsed="1"/>
+    <w:lsdException w:name="Table Columns 1" w:semiHidden="1" w:unhideWhenUsed="1"/>
+    <w:lsdException w:name="Table Columns 2" w:semiHidden="1" w:unhideWhenUsed="1"/>
+    <w:lsdException w:name="Table Columns 3" w:semiHidden="1" w:unhideWhenUsed="1"/>
+    <w:lsdException w:name="Table Columns 4" w:semiHidden="1" w:unhideWhenUsed="1"/>
+    <w:lsdException w:name="Table Columns 5" w:semiHidden="1" w:unhideWhenUsed="1"/>
+    <w:lsdException w:name="Table Grid 1" w:semiHidden="1" w:unhideWhenUsed="1"/>
+    <w:lsdException w:name="Table Grid 2" w:semiHidden="1" w:unhideWhenUsed="1"/>
+    <w:lsdException w:name="Table Grid 3" w:semiHidden="1" w:unhideWhenUsed="1"/>
+    <w:lsdException w:name="Table Grid 4" w:semiHidden="1" w:unhideWhenUsed="1"/>
+    <w:lsdException w:name="Table Grid 5" w:semiHidden="1" w:unhideWhenUsed="1"/>
+    <w:lsdException w:name="Table Grid 6" w:semiHidden="1" w:unhideWhenUsed="1"/>
+    <w:lsdException w:name="Table Grid 7" w:semiHidden="1" w:unhideWhenUsed="1"/>
+    <w:lsdException w:name="Table Grid 8" w:semiHidden="1" w:unhideWhenUsed="1"/>
+    <w:lsdException w:name="Table List 1" w:semiHidden="1" w:unhideWhenUsed="1"/>
+    <w:lsdException w:name="Table List 2" w:semiHidden="1" w:unhideWhenUsed="1"/>
+    <w:lsdException w:name="Table List 3" w:semiHidden="1" w:unhideWhenUsed="1"/>
+    <w:lsdException w:name="Table List 4" w:semiHidden="1" w:unhideWhenUsed="1"/>
+    <w:lsdException w:name="Table List 5" w:semiHidden="1" w:unhideWhenUsed="1"/>
+    <w:lsdException w:name="Table List 6" w:semiHidden="1" w:unhideWhenUsed="1"/>
+    <w:lsdException w:name="Table List 7" w:semiHidden="1" w:unhideWhenUsed="1"/>
+    <w:lsdException w:name="Table List 8" w:semiHidden="1" w:unhideWhenUsed="1"/>
+    <w:lsdException w:name="Table 3D effects 1" w:semiHidden="1" w:unhideWhenUsed="1"/>
+    <w:lsdException w:name="Table 3D effects 2" w:semiHidden="1" w:unhideWhenUsed="1"/>
+    <w:lsdException w:name="Table 3D effects 3" w:semiHidden="1" w:unhideWhenUsed="1"/>
+    <w:lsdException w:name="Table Contemporary" w:semiHidden="1" w:unhideWhenUsed="1"/>
+    <w:lsdException w:name="Table Elegant" w:semiHidden="1" w:unhideWhenUsed="1"/>
+    <w:lsdException w:name="Table Professional" w:semiHidden="1" w:unhideWhenUsed="1"/>
+    <w:lsdException w:name="Table Subtle 1" w:semiHidden="1" w:unhideWhenUsed="1"/>
+    <w:lsdException w:name="Table Subtle 2" w:semiHidden="1" w:unhideWhenUsed="1"/>
+    <w:lsdException w:name="Table Web 1" w:semiHidden="1" w:unhideWhenUsed="1"/>
+    <w:lsdException w:name="Table Web 2" w:semiHidden="1" w:unhideWhenUsed="1"/>
+    <w:lsdException w:name="Table Web 3" w:semiHidden="1" w:unhideWhenUsed="1"/>
+    <w:lsdException w:name="Balloon Text" w:semiHidden="1" w:unhideWhenUsed="1"/>
+    <w:lsdException w:name="Table Grid" w:locked="1" w:uiPriority="0"/>
+    <w:lsdException w:name="Table Theme" w:semiHidden="1" w:unhideWhenUsed="1"/>
+    <w:lsdException w:name="Placeholder Text" w:semiHidden="1"/>
+    <w:lsdException w:name="No Spacing" w:uiPriority="1" w:qFormat="1"/>
+    <w:lsdException w:name="Light Shading" w:uiPriority="60"/>
+    <w:lsdException w:name="Light List" w:uiPriority="61"/>
+    <w:lsdException w:name="Light Grid" w:uiPriority="62"/>
+    <w:lsdException w:name="Medium Shading 1" w:uiPriority="63"/>
+    <w:lsdException w:name="Medium Shading 2" w:uiPriority="64"/>
+    <w:lsdException w:name="Medium List 1" w:uiPriority="65"/>
+    <w:lsdException w:name="Medium List 2" w:uiPriority="66"/>
+    <w:lsdException w:name="Medium Grid 1" w:uiPriority="67"/>
+    <w:lsdException w:name="Medium Grid 2" w:uiPriority="68"/>
+    <w:lsdException w:name="Medium Grid 3" w:uiPriority="69"/>
+    <w:lsdException w:name="Dark List" w:uiPriority="70"/>
+    <w:lsdException w:name="Colorful Shading" w:uiPriority="71"/>
+    <w:lsdException w:name="Colorful List" w:uiPriority="72"/>
+    <w:lsdException w:name="Colorful Grid" w:uiPriority="73"/>
+    <w:lsdException w:name="Light Shading Accent 1" w:uiPriority="60"/>
+    <w:lsdException w:name="Light List Accent 1" w:uiPriority="61"/>
+    <w:lsdException w:name="Light Grid Accent 1" w:uiPriority="62"/>
+    <w:lsdException w:name="Medium Shading 1 Accent 1" w:uiPriority="63"/>
+    <w:lsdException w:name="Medium Shading 2 Accent 1" w:uiPriority="64"/>
+    <w:lsdException w:name="Medium List 1 Accent 1" w:uiPriority="65"/>
+    <w:lsdException w:name="Revision" w:semiHidden="1"/>
+    <w:lsdException w:name="List Paragraph" w:uiPriority="34" w:qFormat="1"/>
+    <w:lsdException w:name="Quote" w:uiPriority="29" w:qFormat="1"/>
+    <w:lsdException w:name="Intense Quote" w:uiPriority="30" w:qFormat="1"/>
+    <w:lsdException w:name="Medium List 2 Accent 1" w:uiPriority="66"/>
+    <w:lsdException w:name="Medium Grid 1 Accent 1" w:uiPriority="67"/>
+    <w:lsdException w:name="Medium Grid 2 Accent 1" w:uiPriority="68"/>
+    <w:lsdException w:name="Medium Grid 3 Accent 1" w:uiPriority="69"/>
+    <w:lsdException w:name="Dark List Accent 1" w:uiPriority="70"/>
+    <w:lsdException w:name="Colorful Shading Accent 1" w:uiPriority="71"/>
+    <w:lsdException w:name="Colorful List Accent 1" w:uiPriority="72"/>
+    <w:lsdException w:name="Colorful Grid Accent 1" w:uiPriority="73"/>
+    <w:lsdException w:name="Light Shading Accent 2" w:uiPriority="60"/>
+    <w:lsdException w:name="Light List Accent 2" w:uiPriority="61"/>
+    <w:lsdException w:name="Light Grid Accent 2" w:uiPriority="62"/>
+    <w:lsdException w:name="Medium Shading 1 Accent 2" w:uiPriority="63"/>
+    <w:lsdException w:name="Medium Shading 2 Accent 2" w:uiPriority="64"/>
+    <w:lsdException w:name="Medium List 1 Accent 2" w:uiPriority="65"/>
+    <w:lsdException w:name="Medium List 2 Accent 2" w:uiPriority="66"/>
+    <w:lsdException w:name="Medium Grid 1 Accent 2" w:uiPriority="67"/>
+    <w:lsdException w:name="Medium Grid 2 Accent 2" w:uiPriority="68"/>
+    <w:lsdException w:name="Medium Grid 3 Accent 2" w:uiPriority="69"/>
+    <w:lsdException w:name="Dark List Accent 2" w:uiPriority="70"/>
+    <w:lsdException w:name="Colorful Shading Accent 2" w:uiPriority="71"/>
+    <w:lsdException w:name="Colorful List Accent 2" w:uiPriority="72"/>
+    <w:lsdException w:name="Colorful Grid Accent 2" w:uiPriority="73"/>
+    <w:lsdException w:name="Light Shading Accent 3" w:uiPriority="60"/>
+    <w:lsdException w:name="Light List Accent 3" w:uiPriority="61"/>
+    <w:lsdException w:name="Light Grid Accent 3" w:uiPriority="62"/>
+    <w:lsdException w:name="Medium Shading 1 Accent 3" w:uiPriority="63"/>
+    <w:lsdException w:name="Medium Shading 2 Accent 3" w:uiPriority="64"/>
+    <w:lsdException w:name="Medium List 1 Accent 3" w:uiPriority="65"/>
+    <w:lsdException w:name="Medium List 2 Accent 3" w:uiPriority="66"/>
+    <w:lsdException w:name="Medium Grid 1 Accent 3" w:uiPriority="67"/>
+    <w:lsdException w:name="Medium Grid 2 Accent 3" w:uiPriority="68"/>
+    <w:lsdException w:name="Medium Grid 3 Accent 3" w:uiPriority="69"/>
+    <w:lsdException w:name="Dark List Accent 3" w:uiPriority="70"/>
+    <w:lsdException w:name="Colorful Shading Accent 3" w:uiPriority="71"/>
+    <w:lsdException w:name="Colorful List Accent 3" w:uiPriority="72"/>
+    <w:lsdException w:name="Colorful Grid Accent 3" w:uiPriority="73"/>
+    <w:lsdException w:name="Light Shading Accent 4" w:uiPriority="60"/>
+    <w:lsdException w:name="Light List Accent 4" w:uiPriority="61"/>
+    <w:lsdException w:name="Light Grid Accent 4" w:uiPriority="62"/>
+    <w:lsdException w:name="Medium Shading 1 Accent 4" w:uiPriority="63"/>
+    <w:lsdException w:name="Medium Shading 2 Accent 4" w:uiPriority="64"/>
+    <w:lsdException w:name="Medium List 1 Accent 4" w:uiPriority="65"/>
+    <w:lsdException w:name="Medium List 2 Accent 4" w:uiPriority="66"/>
+    <w:lsdException w:name="Medium Grid 1 Accent 4" w:uiPriority="67"/>
+    <w:lsdException w:name="Medium Grid 2 Accent 4" w:uiPriority="68"/>
+    <w:lsdException w:name="Medium Grid 3 Accent 4" w:uiPriority="69"/>
+    <w:lsdException w:name="Dark List Accent 4" w:uiPriority="70"/>
+    <w:lsdException w:name="Colorful Shading Accent 4" w:uiPriority="71"/>
+    <w:lsdException w:name="Colorful List Accent 4" w:uiPriority="72"/>
+    <w:lsdException w:name="Colorful Grid Accent 4" w:uiPriority="73"/>
+    <w:lsdException w:name="Light Shading Accent 5" w:uiPriority="60"/>
+    <w:lsdException w:name="Light List Accent 5" w:uiPriority="61"/>
+    <w:lsdException w:name="Light Grid Accent 5" w:uiPriority="62"/>
+    <w:lsdException w:name="Medium Shading 1 Accent 5" w:uiPriority="63"/>
+    <w:lsdException w:name="Medium Shading 2 Accent 5" w:uiPriority="64"/>
+    <w:lsdException w:name="Medium List 1 Accent 5" w:uiPriority="65"/>
+    <w:lsdException w:name="Medium List 2 Accent 5" w:uiPriority="66"/>
+    <w:lsdException w:name="Medium Grid 1 Accent 5" w:uiPriority="67"/>
+    <w:lsdException w:name="Medium Grid 2 Accent 5" w:uiPriority="68"/>
+    <w:lsdException w:name="Medium Grid 3 Accent 5" w:uiPriority="69"/>
+    <w:lsdException w:name="Dark List Accent 5" w:uiPriority="70"/>
+    <w:lsdException w:name="Colorful Shading Accent 5" w:uiPriority="71"/>
+    <w:lsdException w:name="Colorful List Accent 5" w:uiPriority="72"/>
+    <w:lsdException w:name="Colorful Grid Accent 5" w:uiPriority="73"/>
+    <w:lsdException w:name="Light Shading Accent 6" w:uiPriority="60"/>
+    <w:lsdException w:name="Light List Accent 6" w:uiPriority="61"/>
+    <w:lsdException w:name="Light Grid Accent 6" w:uiPriority="62"/>
+    <w:lsdException w:name="Medium Shading 1 Accent 6" w:uiPriority="63"/>
+    <w:lsdException w:name="Medium Shading 2 Accent 6" w:uiPriority="64"/>
+    <w:lsdException w:name="Medium List 1 Accent 6" w:uiPriority="65"/>
+    <w:lsdException w:name="Medium List 2 Accent 6" w:uiPriority="66"/>
+    <w:lsdException w:name="Medium Grid 1 Accent 6" w:uiPriority="67"/>
+    <w:lsdException w:name="Medium Grid 2 Accent 6" w:uiPriority="68"/>
+    <w:lsdException w:name="Medium Grid 3 Accent 6" w:uiPriority="69"/>
+    <w:lsdException w:name="Dark List Accent 6" w:uiPriority="70"/>
+    <w:lsdException w:name="Colorful Shading Accent 6" w:uiPriority="71"/>
+    <w:lsdException w:name="Colorful List Accent 6" w:uiPriority="72"/>
+    <w:lsdException w:name="Colorful Grid Accent 6" w:uiPriority="73"/>
+    <w:lsdException w:name="Subtle Emphasis" w:qFormat="1"/>
+    <w:lsdException w:name="Intense Emphasis" w:uiPriority="21" w:qFormat="1"/>
+    <w:lsdException w:name="Subtle Reference" w:uiPriority="31" w:qFormat="1"/>
+    <w:lsdException w:name="Intense Reference" w:uiPriority="32" w:qFormat="1"/>
+    <w:lsdException w:name="Book Title" w:uiPriority="33" w:qFormat="1"/>
+    <w:lsdException w:name="Bibliography" w:semiHidden="1" w:uiPriority="37" w:unhideWhenUsed="1"/>
+    <w:lsdException w:name="TOC Heading" w:uiPriority="39" w:qFormat="1"/>
+    <w:lsdException w:name="Plain Table 1" w:uiPriority="41"/>
+    <w:lsdException w:name="Plain Table 2" w:uiPriority="42"/>
+    <w:lsdException w:name="Plain Table 3" w:uiPriority="43"/>
+    <w:lsdException w:name="Plain Table 4" w:uiPriority="44"/>
+    <w:lsdException w:name="Plain Table 5" w:uiPriority="45"/>
+    <w:lsdException w:name="Grid Table Light" w:uiPriority="40"/>
+    <w:lsdException w:name="Grid Table 1 Light" w:uiPriority="46"/>
+    <w:lsdException w:name="Grid Table 2" w:uiPriority="47"/>
+    <w:lsdException w:name="Grid Table 3" w:uiPriority="48"/>
+    <w:lsdException w:name="Grid Table 4" w:uiPriority="49"/>
+    <w:lsdException w:name="Grid Table 5 Dark" w:uiPriority="50"/>
+    <w:lsdException w:name="Grid Table 6 Colorful" w:uiPriority="51"/>
+    <w:lsdException w:name="Grid Table 7 Colorful" w:uiPriority="52"/>
+    <w:lsdException w:name="Grid Table 1 Light Accent 1" w:uiPriority="46"/>
+    <w:lsdException w:name="Grid Table 2 Accent 1" w:uiPriority="47"/>
+    <w:lsdException w:name="Grid Table 3 Accent 1" w:uiPriority="48"/>
+    <w:lsdException w:name="Grid Table 4 Accent 1" w:uiPriority="49"/>
+    <w:lsdException w:name="Grid Table 5 Dark Accent 1" w:uiPriority="50"/>
+    <w:lsdException w:name="Grid Table 6 Colorful Accent 1" w:uiPriority="51"/>
+    <w:lsdException w:name="Grid Table 7 Colorful Accent 1" w:uiPriority="52"/>
+    <w:lsdException w:name="Grid Table 1 Light Accent 2" w:uiPriority="46"/>
+    <w:lsdException w:name="Grid Table 2 Accent 2" w:uiPriority="47"/>
+    <w:lsdException w:name="Grid Table 3 Accent 2" w:uiPriority="48"/>
+    <w:lsdException w:name="Grid Table 4 Accent 2" w:uiPriority="49"/>
+    <w:lsdException w:name="Grid Table 5 Dark Accent 2" w:uiPriority="50"/>
+    <w:lsdException w:name="Grid Table 6 Colorful Accent 2" w:uiPriority="51"/>
+    <w:lsdException w:name="Grid Table 7 Colorful Accent 2" w:uiPriority="52"/>
+    <w:lsdException w:name="Grid Table 1 Light Accent 3" w:uiPriority="46"/>
+    <w:lsdException w:name="Grid Table 2 Accent 3" w:uiPriority="47"/>
+    <w:lsdException w:name="Grid Table 3 Accent 3" w:uiPriority="48"/>
+    <w:lsdException w:name="Grid Table 4 Accent 3" w:uiPriority="49"/>
+    <w:lsdException w:name="Grid Table 5 Dark Accent 3" w:uiPriority="50"/>
+    <w:lsdException w:name="Grid Table 6 Colorful Accent 3" w:uiPriority="51"/>
+    <w:lsdException w:name="Grid Table 7 Colorful Accent 3" w:uiPriority="52"/>
+    <w:lsdException w:name="Grid Table 1 Light Accent 4" w:uiPriority="46"/>
+    <w:lsdException w:name="Grid Table 2 Accent 4" w:uiPriority="47"/>
+    <w:lsdException w:name="Grid Table 3 Accent 4" w:uiPriority="48"/>
+    <w:lsdException w:name="Grid Table 4 Accent 4" w:uiPriority="49"/>
+    <w:lsdException w:name="Grid Table 5 Dark Accent 4" w:uiPriority="50"/>
+    <w:lsdException w:name="Grid Table 6 Colorful Accent 4" w:uiPriority="51"/>
+    <w:lsdException w:name="Grid Table 7 Colorful Accent 4" w:uiPriority="52"/>
+    <w:lsdException w:name="Grid Table 1 Light Accent 5" w:uiPriority="46"/>
+    <w:lsdException w:name="Grid Table 2 Accent 5" w:uiPriority="47"/>
+    <w:lsdException w:name="Grid Table 3 Accent 5" w:uiPriority="48"/>
+    <w:lsdException w:name="Grid Table 4 Accent 5" w:uiPriority="49"/>
+    <w:lsdException w:name="Grid Table 5 Dark Accent 5" w:uiPriority="50"/>
+    <w:lsdException w:name="Grid Table 6 Colorful Accent 5" w:uiPriority="51"/>
+    <w:lsdException w:name="Grid Table 7 Colorful Accent 5" w:uiPriority="52"/>
+    <w:lsdException w:name="Grid Table 1 Light Accent 6" w:uiPriority="46"/>
+    <w:lsdException w:name="Grid Table 2 Accent 6" w:uiPriority="47"/>
+    <w:lsdException w:name="Grid Table 3 Accent 6" w:uiPriority="48"/>
+    <w:lsdException w:name="Grid Table 4 Accent 6" w:uiPriority="49"/>
+    <w:lsdException w:name="Grid Table 5 Dark Accent 6" w:uiPriority="50"/>
+    <w:lsdException w:name="Grid Table 6 Colorful Accent 6" w:uiPriority="51"/>
+    <w:lsdException w:name="Grid Table 7 Colorful Accent 6" w:uiPriority="52"/>
+    <w:lsdException w:name="List Table 1 Light" w:uiPriority="46"/>
+    <w:lsdException w:name="List Table 2" w:uiPriority="47"/>
+    <w:lsdException w:name="List Table 3" w:uiPriority="48"/>
+    <w:lsdException w:name="List Table 4" w:uiPriority="49"/>
+    <w:lsdException w:name="List Table 5 Dark" w:uiPriority="50"/>
+    <w:lsdException w:name="List Table 6 Colorful" w:uiPriority="51"/>
+    <w:lsdException w:name="List Table 7 Colorful" w:uiPriority="52"/>
+    <w:lsdException w:name="List Table 1 Light Accent 1" w:uiPriority="46"/>
+    <w:lsdException w:name="List Table 2 Accent 1" w:uiPriority="47"/>
+    <w:lsdException w:name="List Table 3 Accent 1" w:uiPriority="48"/>
+    <w:lsdException w:name="List Table 4 Accent 1" w:uiPriority="49"/>
+    <w:lsdException w:name="List Table 5 Dark Accent 1" w:uiPriority="50"/>
+    <w:lsdException w:name="List Table 6 Colorful Accent 1" w:uiPriority="51"/>
+    <w:lsdException w:name="List Table 7 Colorful Accent 1" w:uiPriority="52"/>
+    <w:lsdException w:name="List Table 1 Light Accent 2" w:uiPriority="46"/>
+    <w:lsdException w:name="List Table 2 Accent 2" w:uiPriority="47"/>
+    <w:lsdException w:name="List Table 3 Accent 2" w:uiPriority="48"/>
+    <w:lsdException w:name="List Table 4 Accent 2" w:uiPriority="49"/>
+    <w:lsdException w:name="List Table 5 Dark Accent 2" w:uiPriority="50"/>
+    <w:lsdException w:name="List Table 6 Colorful Accent 2" w:uiPriority="51"/>
+    <w:lsdException w:name="List Table 7 Colorful Accent 2" w:uiPriority="52"/>
+    <w:lsdException w:name="List Table 1 Light Accent 3" w:uiPriority="46"/>
+    <w:lsdException w:name="List Table 2 Accent 3" w:uiPriority="47"/>
+    <w:lsdException w:name="List Table 3 Accent 3" w:uiPriority="48"/>
+    <w:lsdException w:name="List Table 4 Accent 3" w:uiPriority="49"/>
+    <w:lsdException w:name="List Table 5 Dark Accent 3" w:uiPriority="50"/>
+    <w:lsdException w:name="List Table 6 Colorful Accent 3" w:uiPriority="51"/>
+    <w:lsdException w:name="List Table 7 Colorful Accent 3" w:uiPriority="52"/>
+    <w:lsdException w:name="List Table 1 Light Accent 4" w:uiPriority="46"/>
+    <w:lsdException w:name="List Table 2 Accent 4" w:uiPriority="47"/>
+    <w:lsdException w:name="List Table 3 Accent 4" w:uiPriority="48"/>
+    <w:lsdException w:name="List Table 4 Accent 4" w:uiPriority="49"/>
+    <w:lsdException w:name="List Table 5 Dark Accent 4" w:uiPriority="50"/>
+    <w:lsdException w:name="List Table 6 Colorful Accent 4" w:uiPriority="51"/>
+    <w:lsdException w:name="List Table 7 Colorful Accent 4" w:uiPriority="52"/>
+    <w:lsdException w:name="List Table 1 Light Accent 5" w:uiPriority="46"/>
+    <w:lsdException w:name="List Table 2 Accent 5" w:uiPriority="47"/>
+    <w:lsdException w:name="List Table 3 Accent 5" w:uiPriority="48"/>
+    <w:lsdException w:name="List Table 4 Accent 5" w:uiPriority="49"/>
+    <w:lsdException w:name="List Table 5 Dark Accent 5" w:uiPriority="50"/>
+    <w:lsdException w:name="List Table 6 Colorful Accent 5" w:uiPriority="51"/>
+    <w:lsdException w:name="List Table 7 Colorful Accent 5" w:uiPriority="52"/>
+    <w:lsdException w:name="List Table 1 Light Accent 6" w:uiPriority="46"/>
+    <w:lsdException w:name="List Table 2 Accent 6" w:uiPriority="47"/>
+    <w:lsdException w:name="List Table 3 Accent 6" w:uiPriority="48"/>
+    <w:lsdException w:name="List Table 4 Accent 6" w:uiPriority="49"/>
+    <w:lsdException w:name="List Table 5 Dark Accent 6" w:uiPriority="50"/>
+    <w:lsdException w:name="List Table 6 Colorful Accent 6" w:uiPriority="51"/>
+    <w:lsdException w:name="List Table 7 Colorful Accent 6" w:uiPriority="52"/>
   </w:latentStyles>
   <w:style w:type="paragraph" w:default="1" w:styleId="Normal">
     <w:name w:val="Normal"/>
@@ -5658,675 +5928,18 @@
       <w:rFonts w:cs="Times New Roman"/>
     </w:rPr>
   </w:style>
-</w:styles>
-</file>
-
-<file path=word/stylesWithEffects.xml><?xml version="1.0" encoding="utf-8"?>
-<w:styles xmlns:wpc="http://schemas.microsoft.com/office/word/2010/wordprocessingCanvas" xmlns:mc="http://schemas.openxmlformats.org/markup-compatibility/2006" xmlns:o="urn:schemas-microsoft-com:office:office" xmlns:r="http://schemas.openxmlformats.org/officeDocument/2006/relationships" xmlns:m="http://schemas.openxmlformats.org/officeDocument/2006/math" xmlns:v="urn:schemas-microsoft-com:vml" xmlns:wp14="http://schemas.microsoft.com/office/word/2010/wordprocessingDrawing" xmlns:wp="http://schemas.openxmlformats.org/drawingml/2006/wordprocessingDrawing" xmlns:w10="urn:schemas-microsoft-com:office:word" xmlns:w="http://schemas.openxmlformats.org/wordprocessingml/2006/main" xmlns:w14="http://schemas.microsoft.com/office/word/2010/wordml" xmlns:wpg="http://schemas.microsoft.com/office/word/2010/wordprocessingGroup" xmlns:wpi="http://schemas.microsoft.com/office/word/2010/wordprocessingInk" xmlns:wne="http://schemas.microsoft.com/office/word/2006/wordml" xmlns:wps="http://schemas.microsoft.com/office/word/2010/wordprocessingShape" mc:Ignorable="w14 wp14">
-  <w:docDefaults>
-    <w:rPrDefault>
-      <w:rPr>
-        <w:rFonts w:ascii="Calibri" w:eastAsia="Calibri" w:hAnsi="Calibri" w:cs="Arial"/>
-        <w:lang w:val="en-US" w:eastAsia="en-US" w:bidi="ar-SA"/>
-      </w:rPr>
-    </w:rPrDefault>
-    <w:pPrDefault/>
-  </w:docDefaults>
-  <w:latentStyles w:defLockedState="0" w:defUIPriority="99" w:defSemiHidden="1" w:defUnhideWhenUsed="1" w:defQFormat="0" w:count="267">
-    <w:lsdException w:name="Normal" w:locked="1" w:semiHidden="0" w:uiPriority="0" w:unhideWhenUsed="0" w:qFormat="1"/>
-    <w:lsdException w:name="heading 1" w:locked="1" w:semiHidden="0" w:uiPriority="0" w:unhideWhenUsed="0" w:qFormat="1"/>
-    <w:lsdException w:name="heading 2" w:locked="1" w:semiHidden="0" w:uiPriority="0" w:unhideWhenUsed="0" w:qFormat="1"/>
-    <w:lsdException w:name="heading 3" w:locked="1" w:semiHidden="0" w:uiPriority="0" w:unhideWhenUsed="0" w:qFormat="1"/>
-    <w:lsdException w:name="heading 4" w:locked="1" w:uiPriority="0" w:qFormat="1"/>
-    <w:lsdException w:name="heading 5" w:locked="1" w:uiPriority="0" w:qFormat="1"/>
-    <w:lsdException w:name="heading 6" w:locked="1" w:uiPriority="0" w:qFormat="1"/>
-    <w:lsdException w:name="heading 7" w:locked="1" w:uiPriority="0" w:qFormat="1"/>
-    <w:lsdException w:name="heading 8" w:locked="1" w:uiPriority="0" w:qFormat="1"/>
-    <w:lsdException w:name="heading 9" w:locked="1" w:uiPriority="0" w:qFormat="1"/>
-    <w:lsdException w:name="toc 1" w:locked="1" w:semiHidden="0" w:uiPriority="39" w:unhideWhenUsed="0"/>
-    <w:lsdException w:name="toc 2" w:locked="1" w:semiHidden="0" w:uiPriority="39" w:unhideWhenUsed="0"/>
-    <w:lsdException w:name="toc 3" w:locked="1" w:semiHidden="0" w:uiPriority="0" w:unhideWhenUsed="0"/>
-    <w:lsdException w:name="toc 4" w:locked="1" w:semiHidden="0" w:uiPriority="0" w:unhideWhenUsed="0"/>
-    <w:lsdException w:name="toc 5" w:locked="1" w:semiHidden="0" w:uiPriority="0" w:unhideWhenUsed="0"/>
-    <w:lsdException w:name="toc 6" w:locked="1" w:semiHidden="0" w:uiPriority="0" w:unhideWhenUsed="0"/>
-    <w:lsdException w:name="toc 7" w:locked="1" w:semiHidden="0" w:uiPriority="0" w:unhideWhenUsed="0"/>
-    <w:lsdException w:name="toc 8" w:locked="1" w:semiHidden="0" w:uiPriority="0" w:unhideWhenUsed="0"/>
-    <w:lsdException w:name="toc 9" w:locked="1" w:semiHidden="0" w:uiPriority="0" w:unhideWhenUsed="0"/>
-    <w:lsdException w:name="caption" w:locked="1" w:semiHidden="0" w:uiPriority="0" w:unhideWhenUsed="0" w:qFormat="1"/>
-    <w:lsdException w:name="Title" w:locked="1" w:semiHidden="0" w:uiPriority="0" w:unhideWhenUsed="0" w:qFormat="1"/>
-    <w:lsdException w:name="Default Paragraph Font" w:locked="1" w:semiHidden="0" w:uiPriority="0" w:unhideWhenUsed="0"/>
-    <w:lsdException w:name="Subtitle" w:locked="1" w:semiHidden="0" w:uiPriority="0" w:unhideWhenUsed="0" w:qFormat="1"/>
-    <w:lsdException w:name="Strong" w:locked="1" w:semiHidden="0" w:uiPriority="0" w:unhideWhenUsed="0" w:qFormat="1"/>
-    <w:lsdException w:name="Emphasis" w:locked="1" w:semiHidden="0" w:uiPriority="0" w:unhideWhenUsed="0" w:qFormat="1"/>
-    <w:lsdException w:name="Table Grid" w:locked="1" w:semiHidden="0" w:uiPriority="0" w:unhideWhenUsed="0"/>
-    <w:lsdException w:name="Placeholder Text" w:unhideWhenUsed="0"/>
-    <w:lsdException w:name="No Spacing" w:semiHidden="0" w:uiPriority="1" w:unhideWhenUsed="0" w:qFormat="1"/>
-    <w:lsdException w:name="Light Shading" w:semiHidden="0" w:uiPriority="60" w:unhideWhenUsed="0"/>
-    <w:lsdException w:name="Light List" w:semiHidden="0" w:uiPriority="61" w:unhideWhenUsed="0"/>
-    <w:lsdException w:name="Light Grid" w:semiHidden="0" w:uiPriority="62" w:unhideWhenUsed="0"/>
-    <w:lsdException w:name="Medium Shading 1" w:semiHidden="0" w:uiPriority="63" w:unhideWhenUsed="0"/>
-    <w:lsdException w:name="Medium Shading 2" w:semiHidden="0" w:uiPriority="64" w:unhideWhenUsed="0"/>
-    <w:lsdException w:name="Medium List 1" w:semiHidden="0" w:uiPriority="65" w:unhideWhenUsed="0"/>
-    <w:lsdException w:name="Medium List 2" w:semiHidden="0" w:uiPriority="66" w:unhideWhenUsed="0"/>
-    <w:lsdException w:name="Medium Grid 1" w:semiHidden="0" w:uiPriority="67" w:unhideWhenUsed="0"/>
-    <w:lsdException w:name="Medium Grid 2" w:semiHidden="0" w:uiPriority="68" w:unhideWhenUsed="0"/>
-    <w:lsdException w:name="Medium Grid 3" w:semiHidden="0" w:uiPriority="69" w:unhideWhenUsed="0"/>
-    <w:lsdException w:name="Dark List" w:semiHidden="0" w:uiPriority="70" w:unhideWhenUsed="0"/>
-    <w:lsdException w:name="Colorful Shading" w:semiHidden="0" w:uiPriority="71" w:unhideWhenUsed="0"/>
-    <w:lsdException w:name="Colorful List" w:semiHidden="0" w:uiPriority="72" w:unhideWhenUsed="0"/>
-    <w:lsdException w:name="Colorful Grid" w:semiHidden="0" w:uiPriority="73" w:unhideWhenUsed="0"/>
-    <w:lsdException w:name="Light Shading Accent 1" w:semiHidden="0" w:uiPriority="60" w:unhideWhenUsed="0"/>
-    <w:lsdException w:name="Light List Accent 1" w:semiHidden="0" w:uiPriority="61" w:unhideWhenUsed="0"/>
-    <w:lsdException w:name="Light Grid Accent 1" w:semiHidden="0" w:uiPriority="62" w:unhideWhenUsed="0"/>
-    <w:lsdException w:name="Medium Shading 1 Accent 1" w:semiHidden="0" w:uiPriority="63" w:unhideWhenUsed="0"/>
-    <w:lsdException w:name="Medium Shading 2 Accent 1" w:semiHidden="0" w:uiPriority="64" w:unhideWhenUsed="0"/>
-    <w:lsdException w:name="Medium List 1 Accent 1" w:semiHidden="0" w:uiPriority="65" w:unhideWhenUsed="0"/>
-    <w:lsdException w:name="Revision" w:unhideWhenUsed="0"/>
-    <w:lsdException w:name="List Paragraph" w:semiHidden="0" w:uiPriority="34" w:unhideWhenUsed="0" w:qFormat="1"/>
-    <w:lsdException w:name="Quote" w:semiHidden="0" w:uiPriority="29" w:unhideWhenUsed="0" w:qFormat="1"/>
-    <w:lsdException w:name="Intense Quote" w:semiHidden="0" w:uiPriority="30" w:unhideWhenUsed="0" w:qFormat="1"/>
-    <w:lsdException w:name="Medium List 2 Accent 1" w:semiHidden="0" w:uiPriority="66" w:unhideWhenUsed="0"/>
-    <w:lsdException w:name="Medium Grid 1 Accent 1" w:semiHidden="0" w:uiPriority="67" w:unhideWhenUsed="0"/>
-    <w:lsdException w:name="Medium Grid 2 Accent 1" w:semiHidden="0" w:uiPriority="68" w:unhideWhenUsed="0"/>
-    <w:lsdException w:name="Medium Grid 3 Accent 1" w:semiHidden="0" w:uiPriority="69" w:unhideWhenUsed="0"/>
-    <w:lsdException w:name="Dark List Accent 1" w:semiHidden="0" w:uiPriority="70" w:unhideWhenUsed="0"/>
-    <w:lsdException w:name="Colorful Shading Accent 1" w:semiHidden="0" w:uiPriority="71" w:unhideWhenUsed="0"/>
-    <w:lsdException w:name="Colorful List Accent 1" w:semiHidden="0" w:uiPriority="72" w:unhideWhenUsed="0"/>
-    <w:lsdException w:name="Colorful Grid Accent 1" w:semiHidden="0" w:uiPriority="73" w:unhideWhenUsed="0"/>
-    <w:lsdException w:name="Light Shading Accent 2" w:semiHidden="0" w:uiPriority="60" w:unhideWhenUsed="0"/>
-    <w:lsdException w:name="Light List Accent 2" w:semiHidden="0" w:uiPriority="61" w:unhideWhenUsed="0"/>
-    <w:lsdException w:name="Light Grid Accent 2" w:semiHidden="0" w:uiPriority="62" w:unhideWhenUsed="0"/>
-    <w:lsdException w:name="Medium Shading 1 Accent 2" w:semiHidden="0" w:uiPriority="63" w:unhideWhenUsed="0"/>
-    <w:lsdException w:name="Medium Shading 2 Accent 2" w:semiHidden="0" w:uiPriority="64" w:unhideWhenUsed="0"/>
-    <w:lsdException w:name="Medium List 1 Accent 2" w:semiHidden="0" w:uiPriority="65" w:unhideWhenUsed="0"/>
-    <w:lsdException w:name="Medium List 2 Accent 2" w:semiHidden="0" w:uiPriority="66" w:unhideWhenUsed="0"/>
-    <w:lsdException w:name="Medium Grid 1 Accent 2" w:semiHidden="0" w:uiPriority="67" w:unhideWhenUsed="0"/>
-    <w:lsdException w:name="Medium Grid 2 Accent 2" w:semiHidden="0" w:uiPriority="68" w:unhideWhenUsed="0"/>
-    <w:lsdException w:name="Medium Grid 3 Accent 2" w:semiHidden="0" w:uiPriority="69" w:unhideWhenUsed="0"/>
-    <w:lsdException w:name="Dark List Accent 2" w:semiHidden="0" w:uiPriority="70" w:unhideWhenUsed="0"/>
-    <w:lsdException w:name="Colorful Shading Accent 2" w:semiHidden="0" w:uiPriority="71" w:unhideWhenUsed="0"/>
-    <w:lsdException w:name="Colorful List Accent 2" w:semiHidden="0" w:uiPriority="72" w:unhideWhenUsed="0"/>
-    <w:lsdException w:name="Colorful Grid Accent 2" w:semiHidden="0" w:uiPriority="73" w:unhideWhenUsed="0"/>
-    <w:lsdException w:name="Light Shading Accent 3" w:semiHidden="0" w:uiPriority="60" w:unhideWhenUsed="0"/>
-    <w:lsdException w:name="Light List Accent 3" w:semiHidden="0" w:uiPriority="61" w:unhideWhenUsed="0"/>
-    <w:lsdException w:name="Light Grid Accent 3" w:semiHidden="0" w:uiPriority="62" w:unhideWhenUsed="0"/>
-    <w:lsdException w:name="Medium Shading 1 Accent 3" w:semiHidden="0" w:uiPriority="63" w:unhideWhenUsed="0"/>
-    <w:lsdException w:name="Medium Shading 2 Accent 3" w:semiHidden="0" w:uiPriority="64" w:unhideWhenUsed="0"/>
-    <w:lsdException w:name="Medium List 1 Accent 3" w:semiHidden="0" w:uiPriority="65" w:unhideWhenUsed="0"/>
-    <w:lsdException w:name="Medium List 2 Accent 3" w:semiHidden="0" w:uiPriority="66" w:unhideWhenUsed="0"/>
-    <w:lsdException w:name="Medium Grid 1 Accent 3" w:semiHidden="0" w:uiPriority="67" w:unhideWhenUsed="0"/>
-    <w:lsdException w:name="Medium Grid 2 Accent 3" w:semiHidden="0" w:uiPriority="68" w:unhideWhenUsed="0"/>
-    <w:lsdException w:name="Medium Grid 3 Accent 3" w:semiHidden="0" w:uiPriority="69" w:unhideWhenUsed="0"/>
-    <w:lsdException w:name="Dark List Accent 3" w:semiHidden="0" w:uiPriority="70" w:unhideWhenUsed="0"/>
-    <w:lsdException w:name="Colorful Shading Accent 3" w:semiHidden="0" w:uiPriority="71" w:unhideWhenUsed="0"/>
-    <w:lsdException w:name="Colorful List Accent 3" w:semiHidden="0" w:uiPriority="72" w:unhideWhenUsed="0"/>
-    <w:lsdException w:name="Colorful Grid Accent 3" w:semiHidden="0" w:uiPriority="73" w:unhideWhenUsed="0"/>
-    <w:lsdException w:name="Light Shading Accent 4" w:semiHidden="0" w:uiPriority="60" w:unhideWhenUsed="0"/>
-    <w:lsdException w:name="Light List Accent 4" w:semiHidden="0" w:uiPriority="61" w:unhideWhenUsed="0"/>
-    <w:lsdException w:name="Light Grid Accent 4" w:semiHidden="0" w:uiPriority="62" w:unhideWhenUsed="0"/>
-    <w:lsdException w:name="Medium Shading 1 Accent 4" w:semiHidden="0" w:uiPriority="63" w:unhideWhenUsed="0"/>
-    <w:lsdException w:name="Medium Shading 2 Accent 4" w:semiHidden="0" w:uiPriority="64" w:unhideWhenUsed="0"/>
-    <w:lsdException w:name="Medium List 1 Accent 4" w:semiHidden="0" w:uiPriority="65" w:unhideWhenUsed="0"/>
-    <w:lsdException w:name="Medium List 2 Accent 4" w:semiHidden="0" w:uiPriority="66" w:unhideWhenUsed="0"/>
-    <w:lsdException w:name="Medium Grid 1 Accent 4" w:semiHidden="0" w:uiPriority="67" w:unhideWhenUsed="0"/>
-    <w:lsdException w:name="Medium Grid 2 Accent 4" w:semiHidden="0" w:uiPriority="68" w:unhideWhenUsed="0"/>
-    <w:lsdException w:name="Medium Grid 3 Accent 4" w:semiHidden="0" w:uiPriority="69" w:unhideWhenUsed="0"/>
-    <w:lsdException w:name="Dark List Accent 4" w:semiHidden="0" w:uiPriority="70" w:unhideWhenUsed="0"/>
-    <w:lsdException w:name="Colorful Shading Accent 4" w:semiHidden="0" w:uiPriority="71" w:unhideWhenUsed="0"/>
-    <w:lsdException w:name="Colorful List Accent 4" w:semiHidden="0" w:uiPriority="72" w:unhideWhenUsed="0"/>
-    <w:lsdException w:name="Colorful Grid Accent 4" w:semiHidden="0" w:uiPriority="73" w:unhideWhenUsed="0"/>
-    <w:lsdException w:name="Light Shading Accent 5" w:semiHidden="0" w:uiPriority="60" w:unhideWhenUsed="0"/>
-    <w:lsdException w:name="Light List Accent 5" w:semiHidden="0" w:uiPriority="61" w:unhideWhenUsed="0"/>
-    <w:lsdException w:name="Light Grid Accent 5" w:semiHidden="0" w:uiPriority="62" w:unhideWhenUsed="0"/>
-    <w:lsdException w:name="Medium Shading 1 Accent 5" w:semiHidden="0" w:uiPriority="63" w:unhideWhenUsed="0"/>
-    <w:lsdException w:name="Medium Shading 2 Accent 5" w:semiHidden="0" w:uiPriority="64" w:unhideWhenUsed="0"/>
-    <w:lsdException w:name="Medium List 1 Accent 5" w:semiHidden="0" w:uiPriority="65" w:unhideWhenUsed="0"/>
-    <w:lsdException w:name="Medium List 2 Accent 5" w:semiHidden="0" w:uiPriority="66" w:unhideWhenUsed="0"/>
-    <w:lsdException w:name="Medium Grid 1 Accent 5" w:semiHidden="0" w:uiPriority="67" w:unhideWhenUsed="0"/>
-    <w:lsdException w:name="Medium Grid 2 Accent 5" w:semiHidden="0" w:uiPriority="68" w:unhideWhenUsed="0"/>
-    <w:lsdException w:name="Medium Grid 3 Accent 5" w:semiHidden="0" w:uiPriority="69" w:unhideWhenUsed="0"/>
-    <w:lsdException w:name="Dark List Accent 5" w:semiHidden="0" w:uiPriority="70" w:unhideWhenUsed="0"/>
-    <w:lsdException w:name="Colorful Shading Accent 5" w:semiHidden="0" w:uiPriority="71" w:unhideWhenUsed="0"/>
-    <w:lsdException w:name="Colorful List Accent 5" w:semiHidden="0" w:uiPriority="72" w:unhideWhenUsed="0"/>
-    <w:lsdException w:name="Colorful Grid Accent 5" w:semiHidden="0" w:uiPriority="73" w:unhideWhenUsed="0"/>
-    <w:lsdException w:name="Light Shading Accent 6" w:semiHidden="0" w:uiPriority="60" w:unhideWhenUsed="0"/>
-    <w:lsdException w:name="Light List Accent 6" w:semiHidden="0" w:uiPriority="61" w:unhideWhenUsed="0"/>
-    <w:lsdException w:name="Light Grid Accent 6" w:semiHidden="0" w:uiPriority="62" w:unhideWhenUsed="0"/>
-    <w:lsdException w:name="Medium Shading 1 Accent 6" w:semiHidden="0" w:uiPriority="63" w:unhideWhenUsed="0"/>
-    <w:lsdException w:name="Medium Shading 2 Accent 6" w:semiHidden="0" w:uiPriority="64" w:unhideWhenUsed="0"/>
-    <w:lsdException w:name="Medium List 1 Accent 6" w:semiHidden="0" w:uiPriority="65" w:unhideWhenUsed="0"/>
-    <w:lsdException w:name="Medium List 2 Accent 6" w:semiHidden="0" w:uiPriority="66" w:unhideWhenUsed="0"/>
-    <w:lsdException w:name="Medium Grid 1 Accent 6" w:semiHidden="0" w:uiPriority="67" w:unhideWhenUsed="0"/>
-    <w:lsdException w:name="Medium Grid 2 Accent 6" w:semiHidden="0" w:uiPriority="68" w:unhideWhenUsed="0"/>
-    <w:lsdException w:name="Medium Grid 3 Accent 6" w:semiHidden="0" w:uiPriority="69" w:unhideWhenUsed="0"/>
-    <w:lsdException w:name="Dark List Accent 6" w:semiHidden="0" w:uiPriority="70" w:unhideWhenUsed="0"/>
-    <w:lsdException w:name="Colorful Shading Accent 6" w:semiHidden="0" w:uiPriority="71" w:unhideWhenUsed="0"/>
-    <w:lsdException w:name="Colorful List Accent 6" w:semiHidden="0" w:uiPriority="72" w:unhideWhenUsed="0"/>
-    <w:lsdException w:name="Colorful Grid Accent 6" w:semiHidden="0" w:uiPriority="73" w:unhideWhenUsed="0"/>
-    <w:lsdException w:name="Subtle Emphasis" w:semiHidden="0" w:unhideWhenUsed="0" w:qFormat="1"/>
-    <w:lsdException w:name="Intense Emphasis" w:semiHidden="0" w:uiPriority="21" w:unhideWhenUsed="0" w:qFormat="1"/>
-    <w:lsdException w:name="Subtle Reference" w:semiHidden="0" w:uiPriority="31" w:unhideWhenUsed="0" w:qFormat="1"/>
-    <w:lsdException w:name="Intense Reference" w:semiHidden="0" w:uiPriority="32" w:unhideWhenUsed="0" w:qFormat="1"/>
-    <w:lsdException w:name="Book Title" w:semiHidden="0" w:uiPriority="33" w:unhideWhenUsed="0" w:qFormat="1"/>
-    <w:lsdException w:name="Bibliography" w:uiPriority="37"/>
-    <w:lsdException w:name="TOC Heading" w:semiHidden="0" w:uiPriority="39" w:unhideWhenUsed="0" w:qFormat="1"/>
-  </w:latentStyles>
-  <w:style w:type="paragraph" w:default="1" w:styleId="Normal">
-    <w:name w:val="Normal"/>
+  <w:style w:type="character" w:styleId="IntenseReference">
+    <w:name w:val="Intense Reference"/>
+    <w:basedOn w:val="DefaultParagraphFont"/>
+    <w:uiPriority w:val="32"/>
     <w:qFormat/>
-    <w:rsid w:val="00A2520F"/>
-    <w:pPr>
-      <w:spacing w:after="200" w:line="276" w:lineRule="auto"/>
-    </w:pPr>
-    <w:rPr>
-      <w:sz w:val="22"/>
-      <w:szCs w:val="22"/>
-    </w:rPr>
-  </w:style>
-  <w:style w:type="paragraph" w:styleId="Heading1">
-    <w:name w:val="heading 1"/>
-    <w:basedOn w:val="Normal"/>
-    <w:next w:val="Normal"/>
-    <w:link w:val="Heading1Char"/>
-    <w:uiPriority w:val="99"/>
-    <w:qFormat/>
-    <w:rsid w:val="00266A1D"/>
-    <w:pPr>
-      <w:keepNext/>
-      <w:keepLines/>
-      <w:spacing w:before="480" w:after="0"/>
-      <w:outlineLvl w:val="0"/>
-    </w:pPr>
-    <w:rPr>
-      <w:rFonts w:ascii="Cambria" w:hAnsi="Cambria" w:cs="Times New Roman"/>
-      <w:b/>
-      <w:bCs/>
-      <w:color w:val="365F91"/>
-      <w:sz w:val="28"/>
-      <w:szCs w:val="28"/>
-    </w:rPr>
-  </w:style>
-  <w:style w:type="paragraph" w:styleId="Heading2">
-    <w:name w:val="heading 2"/>
-    <w:basedOn w:val="Normal"/>
-    <w:next w:val="Normal"/>
-    <w:link w:val="Heading2Char"/>
-    <w:uiPriority w:val="99"/>
-    <w:qFormat/>
-    <w:rsid w:val="00EE11EB"/>
-    <w:pPr>
-      <w:keepNext/>
-      <w:keepLines/>
-      <w:spacing w:before="200" w:after="0"/>
-      <w:outlineLvl w:val="1"/>
-    </w:pPr>
-    <w:rPr>
-      <w:rFonts w:ascii="Cambria" w:hAnsi="Cambria" w:cs="Times New Roman"/>
-      <w:b/>
-      <w:bCs/>
-      <w:color w:val="4F81BD"/>
-      <w:sz w:val="26"/>
-      <w:szCs w:val="26"/>
-    </w:rPr>
-  </w:style>
-  <w:style w:type="paragraph" w:styleId="Heading3">
-    <w:name w:val="heading 3"/>
-    <w:basedOn w:val="Normal"/>
-    <w:next w:val="Normal"/>
-    <w:link w:val="Heading3Char"/>
-    <w:uiPriority w:val="99"/>
-    <w:qFormat/>
-    <w:rsid w:val="00EE11EB"/>
-    <w:pPr>
-      <w:keepNext/>
-      <w:keepLines/>
-      <w:spacing w:before="200" w:after="0"/>
-      <w:outlineLvl w:val="2"/>
-    </w:pPr>
-    <w:rPr>
-      <w:rFonts w:ascii="Cambria" w:hAnsi="Cambria" w:cs="Times New Roman"/>
-      <w:b/>
-      <w:bCs/>
-      <w:color w:val="4F81BD"/>
-      <w:sz w:val="20"/>
-      <w:szCs w:val="20"/>
-    </w:rPr>
-  </w:style>
-  <w:style w:type="character" w:default="1" w:styleId="DefaultParagraphFont">
-    <w:name w:val="Default Paragraph Font"/>
-    <w:uiPriority w:val="1"/>
-    <w:semiHidden/>
-    <w:unhideWhenUsed/>
-  </w:style>
-  <w:style w:type="table" w:default="1" w:styleId="TableNormal">
-    <w:name w:val="Normal Table"/>
-    <w:uiPriority w:val="99"/>
-    <w:semiHidden/>
-    <w:unhideWhenUsed/>
-    <w:tblPr>
-      <w:tblInd w:w="0" w:type="dxa"/>
-      <w:tblCellMar>
-        <w:top w:w="0" w:type="dxa"/>
-        <w:left w:w="108" w:type="dxa"/>
-        <w:bottom w:w="0" w:type="dxa"/>
-        <w:right w:w="108" w:type="dxa"/>
-      </w:tblCellMar>
-    </w:tblPr>
-  </w:style>
-  <w:style w:type="numbering" w:default="1" w:styleId="NoList">
-    <w:name w:val="No List"/>
-    <w:uiPriority w:val="99"/>
-    <w:semiHidden/>
-    <w:unhideWhenUsed/>
-  </w:style>
-  <w:style w:type="character" w:customStyle="1" w:styleId="Heading1Char">
-    <w:name w:val="Heading 1 Char"/>
-    <w:link w:val="Heading1"/>
-    <w:uiPriority w:val="99"/>
-    <w:locked/>
-    <w:rsid w:val="00266A1D"/>
-    <w:rPr>
-      <w:rFonts w:ascii="Cambria" w:hAnsi="Cambria" w:cs="Times New Roman"/>
-      <w:b/>
-      <w:bCs/>
-      <w:color w:val="365F91"/>
-      <w:sz w:val="28"/>
-      <w:szCs w:val="28"/>
-    </w:rPr>
-  </w:style>
-  <w:style w:type="character" w:customStyle="1" w:styleId="Heading2Char">
-    <w:name w:val="Heading 2 Char"/>
-    <w:link w:val="Heading2"/>
-    <w:uiPriority w:val="99"/>
-    <w:locked/>
-    <w:rsid w:val="00EE11EB"/>
-    <w:rPr>
-      <w:rFonts w:ascii="Cambria" w:hAnsi="Cambria" w:cs="Times New Roman"/>
-      <w:b/>
-      <w:bCs/>
-      <w:color w:val="4F81BD"/>
-      <w:sz w:val="26"/>
-      <w:szCs w:val="26"/>
-    </w:rPr>
-  </w:style>
-  <w:style w:type="character" w:customStyle="1" w:styleId="Heading3Char">
-    <w:name w:val="Heading 3 Char"/>
-    <w:link w:val="Heading3"/>
-    <w:uiPriority w:val="99"/>
-    <w:locked/>
-    <w:rsid w:val="00EE11EB"/>
-    <w:rPr>
-      <w:rFonts w:ascii="Cambria" w:hAnsi="Cambria" w:cs="Times New Roman"/>
-      <w:b/>
-      <w:bCs/>
-      <w:color w:val="4F81BD"/>
-    </w:rPr>
-  </w:style>
-  <w:style w:type="character" w:styleId="Hyperlink">
-    <w:name w:val="Hyperlink"/>
-    <w:uiPriority w:val="99"/>
-    <w:rsid w:val="007D391A"/>
-    <w:rPr>
-      <w:rFonts w:cs="Times New Roman"/>
-      <w:color w:val="0000FF"/>
-      <w:u w:val="single"/>
-    </w:rPr>
-  </w:style>
-  <w:style w:type="paragraph" w:styleId="BalloonText">
-    <w:name w:val="Balloon Text"/>
-    <w:basedOn w:val="Normal"/>
-    <w:link w:val="BalloonTextChar"/>
-    <w:uiPriority w:val="99"/>
-    <w:semiHidden/>
-    <w:rsid w:val="00EE11EB"/>
-    <w:pPr>
-      <w:spacing w:after="0" w:line="240" w:lineRule="auto"/>
-    </w:pPr>
-    <w:rPr>
-      <w:rFonts w:ascii="Tahoma" w:hAnsi="Tahoma" w:cs="Times New Roman"/>
-      <w:sz w:val="16"/>
-      <w:szCs w:val="16"/>
-    </w:rPr>
-  </w:style>
-  <w:style w:type="character" w:customStyle="1" w:styleId="BalloonTextChar">
-    <w:name w:val="Balloon Text Char"/>
-    <w:link w:val="BalloonText"/>
-    <w:uiPriority w:val="99"/>
-    <w:semiHidden/>
-    <w:locked/>
-    <w:rsid w:val="00EE11EB"/>
-    <w:rPr>
-      <w:rFonts w:ascii="Tahoma" w:hAnsi="Tahoma" w:cs="Tahoma"/>
-      <w:sz w:val="16"/>
-      <w:szCs w:val="16"/>
-    </w:rPr>
-  </w:style>
-  <w:style w:type="paragraph" w:styleId="Caption">
-    <w:name w:val="caption"/>
-    <w:basedOn w:val="Normal"/>
-    <w:next w:val="Normal"/>
-    <w:uiPriority w:val="99"/>
-    <w:qFormat/>
-    <w:rsid w:val="00EE11EB"/>
-    <w:pPr>
-      <w:spacing w:line="240" w:lineRule="auto"/>
-    </w:pPr>
+    <w:rsid w:val="003C3350"/>
     <w:rPr>
       <w:b/>
       <w:bCs/>
-      <w:color w:val="4F81BD"/>
-      <w:sz w:val="18"/>
-      <w:szCs w:val="18"/>
-    </w:rPr>
-  </w:style>
-  <w:style w:type="paragraph" w:styleId="HTMLPreformatted">
-    <w:name w:val="HTML Preformatted"/>
-    <w:basedOn w:val="Normal"/>
-    <w:link w:val="HTMLPreformattedChar"/>
-    <w:uiPriority w:val="99"/>
-    <w:semiHidden/>
-    <w:rsid w:val="009E6258"/>
-    <w:pPr>
-      <w:tabs>
-        <w:tab w:val="left" w:pos="916"/>
-        <w:tab w:val="left" w:pos="1832"/>
-        <w:tab w:val="left" w:pos="2748"/>
-        <w:tab w:val="left" w:pos="3664"/>
-        <w:tab w:val="left" w:pos="4580"/>
-        <w:tab w:val="left" w:pos="5496"/>
-        <w:tab w:val="left" w:pos="6412"/>
-        <w:tab w:val="left" w:pos="7328"/>
-        <w:tab w:val="left" w:pos="8244"/>
-        <w:tab w:val="left" w:pos="9160"/>
-        <w:tab w:val="left" w:pos="10076"/>
-        <w:tab w:val="left" w:pos="10992"/>
-        <w:tab w:val="left" w:pos="11908"/>
-        <w:tab w:val="left" w:pos="12824"/>
-        <w:tab w:val="left" w:pos="13740"/>
-        <w:tab w:val="left" w:pos="14656"/>
-      </w:tabs>
-      <w:spacing w:after="0" w:line="240" w:lineRule="auto"/>
-    </w:pPr>
-    <w:rPr>
-      <w:rFonts w:ascii="Courier New" w:hAnsi="Courier New" w:cs="Times New Roman"/>
-      <w:sz w:val="20"/>
-      <w:szCs w:val="20"/>
-    </w:rPr>
-  </w:style>
-  <w:style w:type="character" w:customStyle="1" w:styleId="HTMLPreformattedChar">
-    <w:name w:val="HTML Preformatted Char"/>
-    <w:link w:val="HTMLPreformatted"/>
-    <w:uiPriority w:val="99"/>
-    <w:semiHidden/>
-    <w:locked/>
-    <w:rsid w:val="009E6258"/>
-    <w:rPr>
-      <w:rFonts w:ascii="Courier New" w:hAnsi="Courier New" w:cs="Courier New"/>
-      <w:sz w:val="20"/>
-      <w:szCs w:val="20"/>
-    </w:rPr>
-  </w:style>
-  <w:style w:type="paragraph" w:styleId="Title">
-    <w:name w:val="Title"/>
-    <w:basedOn w:val="Normal"/>
-    <w:next w:val="Normal"/>
-    <w:link w:val="TitleChar"/>
-    <w:uiPriority w:val="99"/>
-    <w:qFormat/>
-    <w:rsid w:val="004920CD"/>
-    <w:pPr>
-      <w:pBdr>
-        <w:bottom w:val="single" w:sz="8" w:space="4" w:color="4F81BD"/>
-      </w:pBdr>
-      <w:spacing w:after="300" w:line="240" w:lineRule="auto"/>
-      <w:contextualSpacing/>
-    </w:pPr>
-    <w:rPr>
-      <w:rFonts w:ascii="Cambria" w:hAnsi="Cambria" w:cs="Times New Roman"/>
-      <w:color w:val="17365D"/>
+      <w:smallCaps/>
+      <w:color w:val="4F81BD" w:themeColor="accent1"/>
       <w:spacing w:val="5"/>
-      <w:kern w:val="28"/>
-      <w:sz w:val="52"/>
-      <w:szCs w:val="52"/>
-      <w:lang w:val="de-DE"/>
-    </w:rPr>
-  </w:style>
-  <w:style w:type="character" w:customStyle="1" w:styleId="TitleChar">
-    <w:name w:val="Title Char"/>
-    <w:link w:val="Title"/>
-    <w:uiPriority w:val="99"/>
-    <w:locked/>
-    <w:rsid w:val="004920CD"/>
-    <w:rPr>
-      <w:rFonts w:ascii="Cambria" w:hAnsi="Cambria" w:cs="Times New Roman"/>
-      <w:color w:val="17365D"/>
-      <w:spacing w:val="5"/>
-      <w:kern w:val="28"/>
-      <w:sz w:val="52"/>
-      <w:szCs w:val="52"/>
-      <w:lang w:val="de-DE"/>
-    </w:rPr>
-  </w:style>
-  <w:style w:type="paragraph" w:styleId="Subtitle">
-    <w:name w:val="Subtitle"/>
-    <w:basedOn w:val="Normal"/>
-    <w:next w:val="Normal"/>
-    <w:link w:val="SubtitleChar"/>
-    <w:uiPriority w:val="99"/>
-    <w:qFormat/>
-    <w:rsid w:val="004920CD"/>
-    <w:pPr>
-      <w:numPr>
-        <w:ilvl w:val="1"/>
-      </w:numPr>
-    </w:pPr>
-    <w:rPr>
-      <w:rFonts w:ascii="Cambria" w:hAnsi="Cambria" w:cs="Times New Roman"/>
-      <w:i/>
-      <w:iCs/>
-      <w:color w:val="4F81BD"/>
-      <w:spacing w:val="15"/>
-      <w:sz w:val="24"/>
-      <w:szCs w:val="24"/>
-      <w:lang w:val="de-DE"/>
-    </w:rPr>
-  </w:style>
-  <w:style w:type="character" w:customStyle="1" w:styleId="SubtitleChar">
-    <w:name w:val="Subtitle Char"/>
-    <w:link w:val="Subtitle"/>
-    <w:uiPriority w:val="99"/>
-    <w:locked/>
-    <w:rsid w:val="004920CD"/>
-    <w:rPr>
-      <w:rFonts w:ascii="Cambria" w:hAnsi="Cambria" w:cs="Times New Roman"/>
-      <w:i/>
-      <w:iCs/>
-      <w:color w:val="4F81BD"/>
-      <w:spacing w:val="15"/>
-      <w:sz w:val="24"/>
-      <w:szCs w:val="24"/>
-      <w:lang w:val="de-DE"/>
-    </w:rPr>
-  </w:style>
-  <w:style w:type="paragraph" w:styleId="NoSpacing">
-    <w:name w:val="No Spacing"/>
-    <w:uiPriority w:val="99"/>
-    <w:qFormat/>
-    <w:rsid w:val="004920CD"/>
-    <w:rPr>
-      <w:sz w:val="22"/>
-      <w:szCs w:val="22"/>
-      <w:lang w:val="de-DE"/>
-    </w:rPr>
-  </w:style>
-  <w:style w:type="character" w:styleId="IntenseEmphasis">
-    <w:name w:val="Intense Emphasis"/>
-    <w:uiPriority w:val="99"/>
-    <w:qFormat/>
-    <w:rsid w:val="004920CD"/>
-    <w:rPr>
-      <w:rFonts w:cs="Times New Roman"/>
-      <w:b/>
-      <w:bCs/>
-      <w:i/>
-      <w:iCs/>
-      <w:color w:val="4F81BD"/>
-    </w:rPr>
-  </w:style>
-  <w:style w:type="character" w:styleId="SubtleEmphasis">
-    <w:name w:val="Subtle Emphasis"/>
-    <w:uiPriority w:val="99"/>
-    <w:qFormat/>
-    <w:rsid w:val="004920CD"/>
-    <w:rPr>
-      <w:rFonts w:cs="Times New Roman"/>
-      <w:i/>
-      <w:iCs/>
-      <w:color w:val="808080"/>
-    </w:rPr>
-  </w:style>
-  <w:style w:type="paragraph" w:styleId="Header">
-    <w:name w:val="header"/>
-    <w:basedOn w:val="Normal"/>
-    <w:link w:val="HeaderChar"/>
-    <w:uiPriority w:val="99"/>
-    <w:rsid w:val="001F7472"/>
-    <w:pPr>
-      <w:tabs>
-        <w:tab w:val="center" w:pos="4536"/>
-        <w:tab w:val="right" w:pos="9072"/>
-      </w:tabs>
-      <w:spacing w:after="0" w:line="240" w:lineRule="auto"/>
-    </w:pPr>
-    <w:rPr>
-      <w:rFonts w:cs="Times New Roman"/>
-      <w:sz w:val="20"/>
-      <w:szCs w:val="20"/>
-    </w:rPr>
-  </w:style>
-  <w:style w:type="character" w:customStyle="1" w:styleId="HeaderChar">
-    <w:name w:val="Header Char"/>
-    <w:link w:val="Header"/>
-    <w:uiPriority w:val="99"/>
-    <w:locked/>
-    <w:rsid w:val="001F7472"/>
-    <w:rPr>
-      <w:rFonts w:cs="Times New Roman"/>
-    </w:rPr>
-  </w:style>
-  <w:style w:type="paragraph" w:styleId="Footer">
-    <w:name w:val="footer"/>
-    <w:basedOn w:val="Normal"/>
-    <w:link w:val="FooterChar"/>
-    <w:uiPriority w:val="99"/>
-    <w:rsid w:val="001F7472"/>
-    <w:pPr>
-      <w:tabs>
-        <w:tab w:val="center" w:pos="4536"/>
-        <w:tab w:val="right" w:pos="9072"/>
-      </w:tabs>
-      <w:spacing w:after="0" w:line="240" w:lineRule="auto"/>
-    </w:pPr>
-    <w:rPr>
-      <w:rFonts w:cs="Times New Roman"/>
-      <w:sz w:val="20"/>
-      <w:szCs w:val="20"/>
-    </w:rPr>
-  </w:style>
-  <w:style w:type="character" w:customStyle="1" w:styleId="FooterChar">
-    <w:name w:val="Footer Char"/>
-    <w:link w:val="Footer"/>
-    <w:uiPriority w:val="99"/>
-    <w:locked/>
-    <w:rsid w:val="001F7472"/>
-    <w:rPr>
-      <w:rFonts w:cs="Times New Roman"/>
-    </w:rPr>
-  </w:style>
-  <w:style w:type="paragraph" w:styleId="TOCHeading">
-    <w:name w:val="TOC Heading"/>
-    <w:basedOn w:val="Heading1"/>
-    <w:next w:val="Normal"/>
-    <w:uiPriority w:val="99"/>
-    <w:qFormat/>
-    <w:rsid w:val="001F7472"/>
-    <w:pPr>
-      <w:outlineLvl w:val="9"/>
-    </w:pPr>
-    <w:rPr>
-      <w:lang w:val="de-DE" w:eastAsia="de-DE"/>
-    </w:rPr>
-  </w:style>
-  <w:style w:type="paragraph" w:styleId="TOC2">
-    <w:name w:val="toc 2"/>
-    <w:basedOn w:val="Normal"/>
-    <w:next w:val="Normal"/>
-    <w:autoRedefine/>
-    <w:uiPriority w:val="39"/>
-    <w:rsid w:val="001F7472"/>
-    <w:pPr>
-      <w:spacing w:after="100"/>
-      <w:ind w:left="220"/>
-    </w:pPr>
-  </w:style>
-  <w:style w:type="paragraph" w:styleId="TOC3">
-    <w:name w:val="toc 3"/>
-    <w:basedOn w:val="Normal"/>
-    <w:next w:val="Normal"/>
-    <w:autoRedefine/>
-    <w:uiPriority w:val="99"/>
-    <w:rsid w:val="001F7472"/>
-    <w:pPr>
-      <w:spacing w:after="100"/>
-      <w:ind w:left="440"/>
-    </w:pPr>
-  </w:style>
-  <w:style w:type="paragraph" w:styleId="TOC1">
-    <w:name w:val="toc 1"/>
-    <w:basedOn w:val="Normal"/>
-    <w:next w:val="Normal"/>
-    <w:autoRedefine/>
-    <w:uiPriority w:val="39"/>
-    <w:rsid w:val="001F7472"/>
-    <w:pPr>
-      <w:spacing w:after="100"/>
-    </w:pPr>
-  </w:style>
-  <w:style w:type="paragraph" w:styleId="ListParagraph">
-    <w:name w:val="List Paragraph"/>
-    <w:basedOn w:val="Normal"/>
-    <w:uiPriority w:val="99"/>
-    <w:qFormat/>
-    <w:rsid w:val="00A2520F"/>
-    <w:pPr>
-      <w:ind w:left="720"/>
-      <w:contextualSpacing/>
-    </w:pPr>
-  </w:style>
-  <w:style w:type="character" w:styleId="PlaceholderText">
-    <w:name w:val="Placeholder Text"/>
-    <w:uiPriority w:val="99"/>
-    <w:semiHidden/>
-    <w:rsid w:val="005A55BD"/>
-    <w:rPr>
-      <w:rFonts w:cs="Times New Roman"/>
-      <w:color w:val="808080"/>
-    </w:rPr>
-  </w:style>
-  <w:style w:type="character" w:customStyle="1" w:styleId="hps">
-    <w:name w:val="hps"/>
-    <w:uiPriority w:val="99"/>
-    <w:rsid w:val="0038549C"/>
-    <w:rPr>
-      <w:rFonts w:cs="Times New Roman"/>
-    </w:rPr>
-  </w:style>
-  <w:style w:type="character" w:customStyle="1" w:styleId="shorttext">
-    <w:name w:val="short_text"/>
-    <w:uiPriority w:val="99"/>
-    <w:rsid w:val="00053379"/>
-    <w:rPr>
-      <w:rFonts w:cs="Times New Roman"/>
     </w:rPr>
   </w:style>
 </w:styles>

</xml_diff>